<commit_message>
Add discussion module 3
</commit_message>
<xml_diff>
--- a/Models_in_Neurobiology_II/case_study/Case Study_Dominic_Giannangeli_Model_review.docx
+++ b/Models_in_Neurobiology_II/case_study/Case Study_Dominic_Giannangeli_Model_review.docx
@@ -11,11 +11,15 @@
         </w:numPr>
         <w:rPr>
           <w:rFonts w:ascii="Helvetica" w:hAnsi="Helvetica" w:cstheme="minorHAnsi"/>
-        </w:rPr>
-      </w:pPr>
-      <w:r>
-        <w:rPr>
-          <w:rFonts w:ascii="Helvetica" w:hAnsi="Helvetica" w:cstheme="minorHAnsi"/>
+          <w:sz w:val="20"/>
+          <w:szCs w:val="20"/>
+        </w:rPr>
+      </w:pPr>
+      <w:r>
+        <w:rPr>
+          <w:rFonts w:ascii="Helvetica" w:hAnsi="Helvetica" w:cstheme="minorHAnsi"/>
+          <w:sz w:val="20"/>
+          <w:szCs w:val="20"/>
         </w:rPr>
         <w:t xml:space="preserve">Dominic </w:t>
       </w:r>
@@ -23,6 +27,8 @@
       <w:r>
         <w:rPr>
           <w:rFonts w:ascii="Helvetica" w:hAnsi="Helvetica" w:cstheme="minorHAnsi"/>
+          <w:sz w:val="20"/>
+          <w:szCs w:val="20"/>
         </w:rPr>
         <w:t>Giannangeli</w:t>
       </w:r>
@@ -30,78 +36,104 @@
       <w:r>
         <w:rPr>
           <w:rFonts w:ascii="Helvetica" w:hAnsi="Helvetica" w:cstheme="minorHAnsi"/>
+          <w:sz w:val="20"/>
+          <w:szCs w:val="20"/>
         </w:rPr>
         <w:t xml:space="preserve"> </w:t>
       </w:r>
       <w:r>
         <w:rPr>
           <w:rFonts w:ascii="Helvetica" w:hAnsi="Helvetica" w:cstheme="minorHAnsi"/>
+          <w:sz w:val="20"/>
+          <w:szCs w:val="20"/>
         </w:rPr>
         <w:t>designs</w:t>
       </w:r>
       <w:r>
         <w:rPr>
           <w:rFonts w:ascii="Helvetica" w:hAnsi="Helvetica" w:cstheme="minorHAnsi"/>
+          <w:sz w:val="20"/>
+          <w:szCs w:val="20"/>
         </w:rPr>
         <w:t xml:space="preserve"> a custom MEMS device which allow</w:t>
       </w:r>
       <w:r>
         <w:rPr>
           <w:rFonts w:ascii="Helvetica" w:hAnsi="Helvetica" w:cstheme="minorHAnsi"/>
+          <w:sz w:val="20"/>
+          <w:szCs w:val="20"/>
         </w:rPr>
         <w:t>s</w:t>
       </w:r>
       <w:r>
         <w:rPr>
           <w:rFonts w:ascii="Helvetica" w:hAnsi="Helvetica" w:cstheme="minorHAnsi"/>
+          <w:sz w:val="20"/>
+          <w:szCs w:val="20"/>
         </w:rPr>
         <w:t xml:space="preserve"> to investigate neuroplasticity, </w:t>
       </w:r>
       <w:r>
         <w:rPr>
           <w:rFonts w:ascii="Helvetica" w:hAnsi="Helvetica" w:cstheme="minorHAnsi"/>
+          <w:sz w:val="20"/>
+          <w:szCs w:val="20"/>
         </w:rPr>
         <w:t xml:space="preserve">the </w:t>
       </w:r>
       <w:r>
         <w:rPr>
           <w:rFonts w:ascii="Helvetica" w:hAnsi="Helvetica" w:cstheme="minorHAnsi"/>
+          <w:sz w:val="20"/>
+          <w:szCs w:val="20"/>
         </w:rPr>
         <w:t xml:space="preserve">spatial and network </w:t>
       </w:r>
       <w:r>
         <w:rPr>
           <w:rFonts w:ascii="Helvetica" w:hAnsi="Helvetica" w:cstheme="minorHAnsi"/>
+          <w:sz w:val="20"/>
+          <w:szCs w:val="20"/>
         </w:rPr>
         <w:t>reorganization</w:t>
       </w:r>
       <w:r>
         <w:rPr>
           <w:rFonts w:ascii="Helvetica" w:hAnsi="Helvetica" w:cstheme="minorHAnsi"/>
+          <w:sz w:val="20"/>
+          <w:szCs w:val="20"/>
         </w:rPr>
         <w:t xml:space="preserve"> of neurons in response </w:t>
       </w:r>
       <w:r>
         <w:rPr>
           <w:rFonts w:ascii="Helvetica" w:hAnsi="Helvetica" w:cstheme="minorHAnsi"/>
+          <w:sz w:val="20"/>
+          <w:szCs w:val="20"/>
         </w:rPr>
         <w:t>of</w:t>
       </w:r>
       <w:r>
         <w:rPr>
           <w:rFonts w:ascii="Helvetica" w:hAnsi="Helvetica" w:cstheme="minorHAnsi"/>
+          <w:sz w:val="20"/>
+          <w:szCs w:val="20"/>
         </w:rPr>
         <w:t xml:space="preserve"> other neurons feedback.</w:t>
       </w:r>
       <w:r>
         <w:rPr>
           <w:rFonts w:ascii="Helvetica" w:hAnsi="Helvetica" w:cstheme="minorHAnsi"/>
+          <w:sz w:val="20"/>
+          <w:szCs w:val="20"/>
         </w:rPr>
         <w:t xml:space="preserve"> </w:t>
       </w:r>
       <w:r>
         <w:rPr>
           <w:rFonts w:ascii="Helvetica" w:hAnsi="Helvetica" w:cstheme="minorHAnsi"/>
+          <w:sz w:val="20"/>
+          <w:szCs w:val="20"/>
         </w:rPr>
         <w:t xml:space="preserve">The device has three compartments, cells in one chamber is connected to the two others, the two other chambers are only connected to the central one. </w:t>
       </w:r>
@@ -115,25 +147,17 @@
         </w:numPr>
         <w:rPr>
           <w:rFonts w:ascii="Helvetica" w:hAnsi="Helvetica" w:cstheme="minorHAnsi"/>
-        </w:rPr>
-      </w:pPr>
-      <w:r>
-        <w:rPr>
-          <w:rFonts w:ascii="Helvetica" w:hAnsi="Helvetica" w:cstheme="minorHAnsi"/>
-        </w:rPr>
-        <w:t xml:space="preserve">Primary rat cortical neurons are grown in </w:t>
-      </w:r>
-      <w:r>
-        <w:rPr>
-          <w:rFonts w:ascii="Helvetica" w:hAnsi="Helvetica" w:cstheme="minorHAnsi"/>
-        </w:rPr>
-        <w:t>each</w:t>
-      </w:r>
-      <w:r>
-        <w:rPr>
-          <w:rFonts w:ascii="Helvetica" w:hAnsi="Helvetica" w:cstheme="minorHAnsi"/>
-        </w:rPr>
-        <w:t xml:space="preserve"> microfluidic chamber, each side extending their axons through micro-channels with the other side.</w:t>
+          <w:sz w:val="20"/>
+          <w:szCs w:val="20"/>
+        </w:rPr>
+      </w:pPr>
+      <w:r>
+        <w:rPr>
+          <w:rFonts w:ascii="Helvetica" w:hAnsi="Helvetica" w:cstheme="minorHAnsi"/>
+          <w:sz w:val="20"/>
+          <w:szCs w:val="20"/>
+        </w:rPr>
+        <w:t>Primary rat cortical neurons are grown in each microfluidic chamber, each side extending their axons through micro-channels with the other side.</w:t>
       </w:r>
     </w:p>
     <w:p>
@@ -145,56 +169,85 @@
         </w:numPr>
         <w:rPr>
           <w:rFonts w:ascii="Helvetica" w:hAnsi="Helvetica" w:cstheme="minorHAnsi"/>
-        </w:rPr>
-      </w:pPr>
-      <w:r>
-        <w:rPr>
-          <w:rFonts w:ascii="Helvetica" w:hAnsi="Helvetica" w:cstheme="minorHAnsi"/>
+          <w:sz w:val="20"/>
+          <w:szCs w:val="20"/>
+        </w:rPr>
+      </w:pPr>
+      <w:r>
+        <w:rPr>
+          <w:rFonts w:ascii="Helvetica" w:hAnsi="Helvetica" w:cstheme="minorHAnsi"/>
+          <w:sz w:val="20"/>
+          <w:szCs w:val="20"/>
         </w:rPr>
         <w:t xml:space="preserve">Electrical stimuli are applied to the neurons of one of the extreme chambers and not to neurons in the other one, thus </w:t>
       </w:r>
       <w:r>
         <w:rPr>
           <w:rFonts w:ascii="Helvetica" w:hAnsi="Helvetica" w:cstheme="minorHAnsi"/>
+          <w:sz w:val="20"/>
+          <w:szCs w:val="20"/>
         </w:rPr>
         <w:t>creating neural feedback</w:t>
       </w:r>
       <w:r>
         <w:rPr>
           <w:rFonts w:ascii="Helvetica" w:hAnsi="Helvetica" w:cstheme="minorHAnsi"/>
+          <w:sz w:val="20"/>
+          <w:szCs w:val="20"/>
         </w:rPr>
         <w:t xml:space="preserve"> in only one direction: </w:t>
       </w:r>
       <w:r>
         <w:rPr>
           <w:rFonts w:ascii="Helvetica" w:hAnsi="Helvetica" w:cstheme="minorHAnsi"/>
+          <w:sz w:val="20"/>
+          <w:szCs w:val="20"/>
         </w:rPr>
         <w:t xml:space="preserve">from </w:t>
       </w:r>
       <w:r>
         <w:rPr>
           <w:rFonts w:ascii="Helvetica" w:hAnsi="Helvetica" w:cstheme="minorHAnsi"/>
+          <w:sz w:val="20"/>
+          <w:szCs w:val="20"/>
         </w:rPr>
         <w:t xml:space="preserve">one of the peripheral chambers to the central chamber. Neuronal activity and physiological changes </w:t>
       </w:r>
       <w:r>
         <w:rPr>
           <w:rFonts w:ascii="Helvetica" w:hAnsi="Helvetica" w:cstheme="minorHAnsi"/>
+          <w:sz w:val="20"/>
+          <w:szCs w:val="20"/>
         </w:rPr>
         <w:t xml:space="preserve">in the connections between each well </w:t>
       </w:r>
       <w:r>
         <w:rPr>
           <w:rFonts w:ascii="Helvetica" w:hAnsi="Helvetica" w:cstheme="minorHAnsi"/>
+          <w:sz w:val="20"/>
+          <w:szCs w:val="20"/>
         </w:rPr>
         <w:t xml:space="preserve">are then </w:t>
       </w:r>
       <w:r>
         <w:rPr>
           <w:rFonts w:ascii="Helvetica" w:hAnsi="Helvetica" w:cstheme="minorHAnsi"/>
+          <w:sz w:val="20"/>
+          <w:szCs w:val="20"/>
         </w:rPr>
         <w:t>studied and compared.</w:t>
       </w:r>
+    </w:p>
+    <w:p>
+      <w:pPr>
+        <w:pStyle w:val="ListParagraph"/>
+        <w:ind w:left="360"/>
+        <w:rPr>
+          <w:rFonts w:ascii="Helvetica" w:hAnsi="Helvetica" w:cstheme="minorHAnsi"/>
+          <w:sz w:val="20"/>
+          <w:szCs w:val="20"/>
+        </w:rPr>
+      </w:pPr>
     </w:p>
     <w:p>
       <w:pPr>
@@ -205,89 +258,119 @@
         </w:numPr>
         <w:rPr>
           <w:rFonts w:ascii="Helvetica" w:hAnsi="Helvetica" w:cstheme="minorHAnsi"/>
-        </w:rPr>
-      </w:pPr>
-      <w:r>
-        <w:rPr>
-          <w:rFonts w:ascii="Helvetica" w:hAnsi="Helvetica" w:cstheme="minorHAnsi"/>
+          <w:sz w:val="20"/>
+          <w:szCs w:val="20"/>
+        </w:rPr>
+      </w:pPr>
+      <w:r>
+        <w:rPr>
+          <w:rFonts w:ascii="Helvetica" w:hAnsi="Helvetica" w:cstheme="minorHAnsi"/>
+          <w:sz w:val="20"/>
+          <w:szCs w:val="20"/>
         </w:rPr>
         <w:t xml:space="preserve">Organotypic cells compared to cell cultures maintain cytoskeleton and are less limited in term of axon growth or synapse formation. </w:t>
       </w:r>
       <w:r>
         <w:rPr>
           <w:rFonts w:ascii="Helvetica" w:hAnsi="Helvetica" w:cstheme="minorHAnsi"/>
+          <w:sz w:val="20"/>
+          <w:szCs w:val="20"/>
         </w:rPr>
         <w:t xml:space="preserve">We keep </w:t>
       </w:r>
       <w:r>
         <w:rPr>
           <w:rFonts w:ascii="Helvetica" w:hAnsi="Helvetica" w:cstheme="minorHAnsi"/>
+          <w:sz w:val="20"/>
+          <w:szCs w:val="20"/>
         </w:rPr>
         <w:t xml:space="preserve">the interconnection of the </w:t>
       </w:r>
       <w:r>
         <w:rPr>
           <w:rFonts w:ascii="Helvetica" w:hAnsi="Helvetica" w:cstheme="minorHAnsi"/>
+          <w:sz w:val="20"/>
+          <w:szCs w:val="20"/>
         </w:rPr>
         <w:t>three c</w:t>
       </w:r>
       <w:r>
         <w:rPr>
           <w:rFonts w:ascii="Helvetica" w:hAnsi="Helvetica" w:cstheme="minorHAnsi"/>
+          <w:sz w:val="20"/>
+          <w:szCs w:val="20"/>
         </w:rPr>
         <w:t>h</w:t>
       </w:r>
       <w:r>
         <w:rPr>
           <w:rFonts w:ascii="Helvetica" w:hAnsi="Helvetica" w:cstheme="minorHAnsi"/>
+          <w:sz w:val="20"/>
+          <w:szCs w:val="20"/>
         </w:rPr>
         <w:t>ambers</w:t>
       </w:r>
       <w:r>
         <w:rPr>
           <w:rFonts w:ascii="Helvetica" w:hAnsi="Helvetica" w:cstheme="minorHAnsi"/>
+          <w:sz w:val="20"/>
+          <w:szCs w:val="20"/>
         </w:rPr>
         <w:t xml:space="preserve"> used</w:t>
       </w:r>
       <w:r>
         <w:rPr>
           <w:rFonts w:ascii="Helvetica" w:hAnsi="Helvetica" w:cstheme="minorHAnsi"/>
+          <w:sz w:val="20"/>
+          <w:szCs w:val="20"/>
         </w:rPr>
         <w:t xml:space="preserve"> </w:t>
       </w:r>
       <w:r>
         <w:rPr>
           <w:rFonts w:ascii="Helvetica" w:hAnsi="Helvetica" w:cstheme="minorHAnsi"/>
+          <w:sz w:val="20"/>
+          <w:szCs w:val="20"/>
         </w:rPr>
         <w:t>in</w:t>
       </w:r>
       <w:r>
         <w:rPr>
           <w:rFonts w:ascii="Helvetica" w:hAnsi="Helvetica" w:cstheme="minorHAnsi"/>
+          <w:sz w:val="20"/>
+          <w:szCs w:val="20"/>
         </w:rPr>
         <w:t xml:space="preserve"> the initial model, but instead of cortical </w:t>
       </w:r>
       <w:r>
         <w:rPr>
           <w:rFonts w:ascii="Helvetica" w:hAnsi="Helvetica" w:cstheme="minorHAnsi"/>
+          <w:sz w:val="20"/>
+          <w:szCs w:val="20"/>
         </w:rPr>
         <w:t xml:space="preserve">neurons, </w:t>
       </w:r>
       <w:r>
         <w:rPr>
           <w:rFonts w:ascii="Helvetica" w:hAnsi="Helvetica" w:cstheme="minorHAnsi"/>
+          <w:sz w:val="20"/>
+          <w:szCs w:val="20"/>
         </w:rPr>
         <w:t>r</w:t>
       </w:r>
       <w:r>
         <w:rPr>
           <w:rFonts w:ascii="Helvetica" w:hAnsi="Helvetica" w:cstheme="minorHAnsi"/>
+          <w:sz w:val="20"/>
+          <w:szCs w:val="20"/>
         </w:rPr>
         <w:t>at cortical slices</w:t>
       </w:r>
       <w:r>
         <w:rPr>
           <w:rFonts w:ascii="Helvetica" w:hAnsi="Helvetica" w:cstheme="minorHAnsi"/>
+          <w:sz w:val="20"/>
+          <w:szCs w:val="20"/>
         </w:rPr>
         <w:t xml:space="preserve"> of about 350 </w:t>
       </w:r>
@@ -298,6 +381,8 @@
           </m:rPr>
           <w:rPr>
             <w:rFonts w:ascii="Cambria Math" w:hAnsi="Cambria Math" w:cstheme="minorHAnsi"/>
+            <w:sz w:val="20"/>
+            <w:szCs w:val="20"/>
           </w:rPr>
           <m:t>μ</m:t>
         </m:r>
@@ -305,30 +390,40 @@
       <w:r>
         <w:rPr>
           <w:rFonts w:ascii="Helvetica" w:eastAsiaTheme="minorEastAsia" w:hAnsi="Helvetica" w:cstheme="minorHAnsi"/>
+          <w:sz w:val="20"/>
+          <w:szCs w:val="20"/>
         </w:rPr>
         <w:t>m</w:t>
       </w:r>
       <w:r>
         <w:rPr>
           <w:rFonts w:ascii="Helvetica" w:hAnsi="Helvetica" w:cstheme="minorHAnsi"/>
+          <w:sz w:val="20"/>
+          <w:szCs w:val="20"/>
         </w:rPr>
         <w:t xml:space="preserve"> will be cut using a tissue chopper and placed onto </w:t>
       </w:r>
       <w:r>
         <w:rPr>
           <w:rFonts w:ascii="Helvetica" w:hAnsi="Helvetica" w:cstheme="minorHAnsi"/>
+          <w:sz w:val="20"/>
+          <w:szCs w:val="20"/>
         </w:rPr>
         <w:t>petri dishes with three polydimethylsiloxane (PDMDS) wells</w:t>
       </w:r>
       <w:r>
         <w:rPr>
           <w:rFonts w:ascii="Helvetica" w:hAnsi="Helvetica" w:cstheme="minorHAnsi"/>
+          <w:sz w:val="20"/>
+          <w:szCs w:val="20"/>
         </w:rPr>
         <w:t xml:space="preserve"> </w:t>
       </w:r>
       <w:r>
         <w:rPr>
           <w:rFonts w:ascii="Helvetica" w:hAnsi="Helvetica" w:cstheme="minorHAnsi"/>
+          <w:sz w:val="20"/>
+          <w:szCs w:val="20"/>
         </w:rPr>
         <w:t xml:space="preserve">separated by microchannels. Cultures will be covered with a medium and placed into a tissue incubator. Each slice will be perfused with artificial </w:t>
       </w:r>
@@ -336,6 +431,8 @@
       <w:r>
         <w:rPr>
           <w:rFonts w:ascii="Helvetica" w:hAnsi="Helvetica" w:cstheme="minorHAnsi"/>
+          <w:sz w:val="20"/>
+          <w:szCs w:val="20"/>
         </w:rPr>
         <w:t>cerebro</w:t>
       </w:r>
@@ -343,182 +440,306 @@
       <w:r>
         <w:rPr>
           <w:rFonts w:ascii="Helvetica" w:hAnsi="Helvetica" w:cstheme="minorHAnsi"/>
+          <w:sz w:val="20"/>
+          <w:szCs w:val="20"/>
         </w:rPr>
         <w:t xml:space="preserve">-spinal fluid (ASCSF) and drugs. Electrical activity will be stimulated by electrodes in the peripheral dish </w:t>
       </w:r>
       <w:r>
         <w:rPr>
           <w:rFonts w:ascii="Helvetica" w:hAnsi="Helvetica" w:cstheme="minorHAnsi"/>
+          <w:sz w:val="20"/>
+          <w:szCs w:val="20"/>
         </w:rPr>
         <w:t xml:space="preserve">with </w:t>
       </w:r>
       <w:r>
         <w:rPr>
           <w:rFonts w:ascii="Helvetica" w:hAnsi="Helvetica" w:cstheme="minorHAnsi"/>
+          <w:sz w:val="20"/>
+          <w:szCs w:val="20"/>
         </w:rPr>
         <w:t xml:space="preserve">carefully </w:t>
       </w:r>
       <w:r>
         <w:rPr>
           <w:rFonts w:ascii="Helvetica" w:hAnsi="Helvetica" w:cstheme="minorHAnsi"/>
+          <w:sz w:val="20"/>
+          <w:szCs w:val="20"/>
         </w:rPr>
         <w:t>calibrated</w:t>
       </w:r>
       <w:r>
         <w:rPr>
           <w:rFonts w:ascii="Helvetica" w:hAnsi="Helvetica" w:cstheme="minorHAnsi"/>
+          <w:sz w:val="20"/>
+          <w:szCs w:val="20"/>
         </w:rPr>
         <w:t xml:space="preserve"> </w:t>
       </w:r>
       <w:r>
         <w:rPr>
           <w:rFonts w:ascii="Helvetica" w:hAnsi="Helvetica" w:cstheme="minorHAnsi"/>
+          <w:sz w:val="20"/>
+          <w:szCs w:val="20"/>
         </w:rPr>
         <w:t xml:space="preserve">pulses </w:t>
       </w:r>
       <w:r>
         <w:rPr>
           <w:rFonts w:ascii="Helvetica" w:hAnsi="Helvetica" w:cstheme="minorHAnsi"/>
+          <w:sz w:val="20"/>
+          <w:szCs w:val="20"/>
         </w:rPr>
         <w:t>to generate</w:t>
       </w:r>
       <w:r>
         <w:rPr>
           <w:rFonts w:ascii="Helvetica" w:hAnsi="Helvetica" w:cstheme="minorHAnsi"/>
+          <w:sz w:val="20"/>
+          <w:szCs w:val="20"/>
         </w:rPr>
         <w:t xml:space="preserve"> an</w:t>
       </w:r>
       <w:r>
         <w:rPr>
           <w:rFonts w:ascii="Helvetica" w:hAnsi="Helvetica" w:cstheme="minorHAnsi"/>
+          <w:sz w:val="20"/>
+          <w:szCs w:val="20"/>
         </w:rPr>
         <w:t xml:space="preserve"> action </w:t>
       </w:r>
       <w:r>
         <w:rPr>
           <w:rFonts w:ascii="Helvetica" w:hAnsi="Helvetica" w:cstheme="minorHAnsi"/>
+          <w:sz w:val="20"/>
+          <w:szCs w:val="20"/>
         </w:rPr>
         <w:t>potential, the</w:t>
       </w:r>
       <w:r>
         <w:rPr>
           <w:rFonts w:ascii="Helvetica" w:hAnsi="Helvetica" w:cstheme="minorHAnsi"/>
+          <w:sz w:val="20"/>
+          <w:szCs w:val="20"/>
         </w:rPr>
         <w:t xml:space="preserve"> neuronal response will be recorded with microelectrodes placed on the </w:t>
       </w:r>
       <w:r>
         <w:rPr>
           <w:rFonts w:ascii="Helvetica" w:hAnsi="Helvetica" w:cstheme="minorHAnsi"/>
+          <w:sz w:val="20"/>
+          <w:szCs w:val="20"/>
         </w:rPr>
         <w:t xml:space="preserve">slice of the </w:t>
       </w:r>
       <w:r>
         <w:rPr>
           <w:rFonts w:ascii="Helvetica" w:hAnsi="Helvetica" w:cstheme="minorHAnsi"/>
+          <w:sz w:val="20"/>
+          <w:szCs w:val="20"/>
         </w:rPr>
         <w:t>central well.</w:t>
       </w:r>
       <w:r>
         <w:rPr>
           <w:rFonts w:ascii="Helvetica" w:hAnsi="Helvetica" w:cstheme="minorHAnsi"/>
+          <w:sz w:val="20"/>
+          <w:szCs w:val="20"/>
         </w:rPr>
         <w:t xml:space="preserve"> </w:t>
       </w:r>
       <w:r>
         <w:rPr>
           <w:rFonts w:ascii="Helvetica" w:hAnsi="Helvetica" w:cstheme="minorHAnsi"/>
-        </w:rPr>
-        <w:t>A</w:t>
-      </w:r>
-      <w:r>
-        <w:rPr>
-          <w:rFonts w:ascii="Helvetica" w:hAnsi="Helvetica" w:cstheme="minorHAnsi"/>
-        </w:rPr>
-        <w:t>n electrode will also be attached to the neurons of the dish with no explicit stimuli</w:t>
-      </w:r>
-      <w:r>
-        <w:rPr>
-          <w:rFonts w:ascii="Helvetica" w:hAnsi="Helvetica" w:cstheme="minorHAnsi"/>
-        </w:rPr>
-        <w:t xml:space="preserve">, to record if neural activation is </w:t>
-      </w:r>
-      <w:r>
-        <w:rPr>
-          <w:rFonts w:ascii="Helvetica" w:hAnsi="Helvetica" w:cstheme="minorHAnsi"/>
+          <w:sz w:val="20"/>
+          <w:szCs w:val="20"/>
+        </w:rPr>
+        <w:t xml:space="preserve">An electrode will also be attached to the neurons of the dish with no explicit stimuli, to record if neural activation </w:t>
+      </w:r>
+      <w:r>
+        <w:rPr>
+          <w:rFonts w:ascii="Helvetica" w:hAnsi="Helvetica" w:cstheme="minorHAnsi"/>
+          <w:sz w:val="20"/>
+          <w:szCs w:val="20"/>
         </w:rPr>
         <w:t>sent</w:t>
       </w:r>
       <w:r>
         <w:rPr>
           <w:rFonts w:ascii="Helvetica" w:hAnsi="Helvetica" w:cstheme="minorHAnsi"/>
-        </w:rPr>
-        <w:t xml:space="preserve"> from the central well to this compartment, which </w:t>
-      </w:r>
-      <w:r>
-        <w:rPr>
-          <w:rFonts w:ascii="Helvetica" w:hAnsi="Helvetica" w:cstheme="minorHAnsi"/>
-        </w:rPr>
-        <w:t xml:space="preserve">will allow </w:t>
-      </w:r>
-      <w:r>
-        <w:rPr>
-          <w:rFonts w:ascii="Helvetica" w:hAnsi="Helvetica" w:cstheme="minorHAnsi"/>
-        </w:rPr>
-        <w:t xml:space="preserve">us </w:t>
-      </w:r>
-      <w:r>
-        <w:rPr>
-          <w:rFonts w:ascii="Helvetica" w:hAnsi="Helvetica" w:cstheme="minorHAnsi"/>
+          <w:sz w:val="20"/>
+          <w:szCs w:val="20"/>
+        </w:rPr>
+        <w:t xml:space="preserve"> </w:t>
+      </w:r>
+      <w:r>
+        <w:rPr>
+          <w:rFonts w:ascii="Helvetica" w:hAnsi="Helvetica" w:cstheme="minorHAnsi"/>
+          <w:sz w:val="20"/>
+          <w:szCs w:val="20"/>
+        </w:rPr>
+        <w:t xml:space="preserve">by one of the peripheral </w:t>
+      </w:r>
+      <w:r>
+        <w:rPr>
+          <w:rFonts w:ascii="Helvetica" w:hAnsi="Helvetica" w:cstheme="minorHAnsi"/>
+          <w:sz w:val="20"/>
+          <w:szCs w:val="20"/>
+        </w:rPr>
+        <w:t>wells</w:t>
+      </w:r>
+      <w:r>
+        <w:rPr>
+          <w:rFonts w:ascii="Helvetica" w:hAnsi="Helvetica" w:cstheme="minorHAnsi"/>
+          <w:sz w:val="20"/>
+          <w:szCs w:val="20"/>
+        </w:rPr>
+        <w:t>,</w:t>
+      </w:r>
+      <w:r>
+        <w:rPr>
+          <w:rFonts w:ascii="Helvetica" w:hAnsi="Helvetica" w:cstheme="minorHAnsi"/>
+          <w:sz w:val="20"/>
+          <w:szCs w:val="20"/>
+        </w:rPr>
+        <w:t xml:space="preserve"> is transmitted through </w:t>
+      </w:r>
+      <w:r>
+        <w:rPr>
+          <w:rFonts w:ascii="Helvetica" w:hAnsi="Helvetica" w:cstheme="minorHAnsi"/>
+          <w:sz w:val="20"/>
+          <w:szCs w:val="20"/>
+        </w:rPr>
+        <w:t>the central well to th</w:t>
+      </w:r>
+      <w:r>
+        <w:rPr>
+          <w:rFonts w:ascii="Helvetica" w:hAnsi="Helvetica" w:cstheme="minorHAnsi"/>
+          <w:sz w:val="20"/>
+          <w:szCs w:val="20"/>
+        </w:rPr>
+        <w:t>e other peripheral</w:t>
+      </w:r>
+      <w:r>
+        <w:rPr>
+          <w:rFonts w:ascii="Helvetica" w:hAnsi="Helvetica" w:cstheme="minorHAnsi"/>
+          <w:sz w:val="20"/>
+          <w:szCs w:val="20"/>
+        </w:rPr>
+        <w:t xml:space="preserve"> compartment, which </w:t>
+      </w:r>
+      <w:r>
+        <w:rPr>
+          <w:rFonts w:ascii="Helvetica" w:hAnsi="Helvetica" w:cstheme="minorHAnsi"/>
+          <w:sz w:val="20"/>
+          <w:szCs w:val="20"/>
+        </w:rPr>
+        <w:t>will allow</w:t>
+      </w:r>
+      <w:r>
+        <w:rPr>
+          <w:rFonts w:ascii="Helvetica" w:hAnsi="Helvetica" w:cstheme="minorHAnsi"/>
+          <w:sz w:val="20"/>
+          <w:szCs w:val="20"/>
+        </w:rPr>
+        <w:t xml:space="preserve"> </w:t>
+      </w:r>
+      <w:r>
+        <w:rPr>
+          <w:rFonts w:ascii="Helvetica" w:hAnsi="Helvetica" w:cstheme="minorHAnsi"/>
+          <w:sz w:val="20"/>
+          <w:szCs w:val="20"/>
         </w:rPr>
         <w:t xml:space="preserve">to </w:t>
       </w:r>
       <w:r>
         <w:rPr>
           <w:rFonts w:ascii="Helvetica" w:hAnsi="Helvetica" w:cstheme="minorHAnsi"/>
+          <w:sz w:val="20"/>
+          <w:szCs w:val="20"/>
         </w:rPr>
         <w:t>hav</w:t>
       </w:r>
       <w:r>
         <w:rPr>
           <w:rFonts w:ascii="Helvetica" w:hAnsi="Helvetica" w:cstheme="minorHAnsi"/>
+          <w:sz w:val="20"/>
+          <w:szCs w:val="20"/>
         </w:rPr>
         <w:t>e</w:t>
       </w:r>
       <w:r>
         <w:rPr>
           <w:rFonts w:ascii="Helvetica" w:hAnsi="Helvetica" w:cstheme="minorHAnsi"/>
+          <w:sz w:val="20"/>
+          <w:szCs w:val="20"/>
         </w:rPr>
         <w:t xml:space="preserve"> </w:t>
       </w:r>
       <w:r>
         <w:rPr>
           <w:rFonts w:ascii="Helvetica" w:hAnsi="Helvetica" w:cstheme="minorHAnsi"/>
+          <w:sz w:val="20"/>
+          <w:szCs w:val="20"/>
         </w:rPr>
         <w:t xml:space="preserve">an understanding of </w:t>
       </w:r>
       <w:r>
         <w:rPr>
           <w:rFonts w:ascii="Helvetica" w:hAnsi="Helvetica" w:cstheme="minorHAnsi"/>
+          <w:sz w:val="20"/>
+          <w:szCs w:val="20"/>
         </w:rPr>
         <w:t xml:space="preserve">the </w:t>
       </w:r>
       <w:r>
         <w:rPr>
           <w:rFonts w:ascii="Helvetica" w:hAnsi="Helvetica" w:cstheme="minorHAnsi"/>
+          <w:sz w:val="20"/>
+          <w:szCs w:val="20"/>
         </w:rPr>
         <w:t xml:space="preserve">full </w:t>
       </w:r>
       <w:r>
         <w:rPr>
           <w:rFonts w:ascii="Helvetica" w:hAnsi="Helvetica" w:cstheme="minorHAnsi"/>
-        </w:rPr>
-        <w:t xml:space="preserve">pathway </w:t>
-      </w:r>
-      <w:r>
-        <w:rPr>
-          <w:rFonts w:ascii="Helvetica" w:hAnsi="Helvetica" w:cstheme="minorHAnsi"/>
-        </w:rPr>
-        <w:t>from the feedback slice to the other terminal slice.</w:t>
+          <w:sz w:val="20"/>
+          <w:szCs w:val="20"/>
+        </w:rPr>
+        <w:t xml:space="preserve">neural </w:t>
+      </w:r>
+      <w:r>
+        <w:rPr>
+          <w:rFonts w:ascii="Helvetica" w:hAnsi="Helvetica" w:cstheme="minorHAnsi"/>
+          <w:sz w:val="20"/>
+          <w:szCs w:val="20"/>
+        </w:rPr>
+        <w:t>pathway</w:t>
+      </w:r>
+      <w:r>
+        <w:rPr>
+          <w:rFonts w:ascii="Helvetica" w:hAnsi="Helvetica" w:cstheme="minorHAnsi"/>
+          <w:sz w:val="20"/>
+          <w:szCs w:val="20"/>
+        </w:rPr>
+        <w:t>.</w:t>
+      </w:r>
+      <w:r>
+        <w:rPr>
+          <w:rFonts w:ascii="Helvetica" w:hAnsi="Helvetica" w:cstheme="minorHAnsi"/>
+          <w:sz w:val="20"/>
+          <w:szCs w:val="20"/>
+        </w:rPr>
+        <w:t xml:space="preserve"> Signals detected by the electrodes will be amplified</w:t>
+      </w:r>
+      <w:r>
+        <w:rPr>
+          <w:rFonts w:ascii="Helvetica" w:hAnsi="Helvetica" w:cstheme="minorHAnsi"/>
+          <w:sz w:val="20"/>
+          <w:szCs w:val="20"/>
+        </w:rPr>
+        <w:t xml:space="preserve"> and recorded for analysis.</w:t>
       </w:r>
     </w:p>
     <w:p>
@@ -530,201 +751,325 @@
         </w:numPr>
         <w:rPr>
           <w:rFonts w:ascii="Helvetica" w:hAnsi="Helvetica" w:cstheme="minorHAnsi"/>
-        </w:rPr>
-      </w:pPr>
-      <w:r>
-        <w:rPr>
-          <w:rFonts w:ascii="Helvetica" w:hAnsi="Helvetica" w:cstheme="minorHAnsi"/>
+          <w:sz w:val="20"/>
+          <w:szCs w:val="20"/>
+        </w:rPr>
+      </w:pPr>
+      <w:r>
+        <w:rPr>
+          <w:rFonts w:ascii="Helvetica" w:hAnsi="Helvetica" w:cstheme="minorHAnsi"/>
+          <w:sz w:val="20"/>
+          <w:szCs w:val="20"/>
         </w:rPr>
         <w:t>Th</w:t>
       </w:r>
       <w:r>
         <w:rPr>
           <w:rFonts w:ascii="Helvetica" w:hAnsi="Helvetica" w:cstheme="minorHAnsi"/>
+          <w:sz w:val="20"/>
+          <w:szCs w:val="20"/>
         </w:rPr>
         <w:t>e previous</w:t>
       </w:r>
       <w:r>
         <w:rPr>
           <w:rFonts w:ascii="Helvetica" w:hAnsi="Helvetica" w:cstheme="minorHAnsi"/>
+          <w:sz w:val="20"/>
+          <w:szCs w:val="20"/>
         </w:rPr>
         <w:t xml:space="preserve"> model is simple but </w:t>
       </w:r>
       <w:r>
         <w:rPr>
           <w:rFonts w:ascii="Helvetica" w:hAnsi="Helvetica" w:cstheme="minorHAnsi"/>
+          <w:sz w:val="20"/>
+          <w:szCs w:val="20"/>
         </w:rPr>
         <w:t>may</w:t>
       </w:r>
       <w:r>
         <w:rPr>
           <w:rFonts w:ascii="Helvetica" w:hAnsi="Helvetica" w:cstheme="minorHAnsi"/>
+          <w:sz w:val="20"/>
+          <w:szCs w:val="20"/>
         </w:rPr>
         <w:t xml:space="preserve"> not </w:t>
       </w:r>
       <w:r>
         <w:rPr>
           <w:rFonts w:ascii="Helvetica" w:hAnsi="Helvetica" w:cstheme="minorHAnsi"/>
+          <w:sz w:val="20"/>
+          <w:szCs w:val="20"/>
         </w:rPr>
         <w:t xml:space="preserve">fully </w:t>
       </w:r>
       <w:r>
         <w:rPr>
           <w:rFonts w:ascii="Helvetica" w:hAnsi="Helvetica" w:cstheme="minorHAnsi"/>
+          <w:sz w:val="20"/>
+          <w:szCs w:val="20"/>
         </w:rPr>
         <w:t>represent</w:t>
       </w:r>
       <w:r>
         <w:rPr>
           <w:rFonts w:ascii="Helvetica" w:hAnsi="Helvetica" w:cstheme="minorHAnsi"/>
+          <w:sz w:val="20"/>
+          <w:szCs w:val="20"/>
         </w:rPr>
         <w:t xml:space="preserve"> the</w:t>
       </w:r>
       <w:r>
         <w:rPr>
           <w:rFonts w:ascii="Helvetica" w:hAnsi="Helvetica" w:cstheme="minorHAnsi"/>
+          <w:sz w:val="20"/>
+          <w:szCs w:val="20"/>
         </w:rPr>
         <w:t xml:space="preserve"> complexity of interactions between neurons.</w:t>
       </w:r>
       <w:r>
         <w:rPr>
           <w:rFonts w:ascii="Helvetica" w:hAnsi="Helvetica" w:cstheme="minorHAnsi"/>
+          <w:sz w:val="20"/>
+          <w:szCs w:val="20"/>
         </w:rPr>
         <w:t xml:space="preserve"> </w:t>
       </w:r>
       <w:r>
         <w:rPr>
           <w:rFonts w:ascii="Helvetica" w:hAnsi="Helvetica" w:cstheme="minorHAnsi"/>
+          <w:sz w:val="20"/>
+          <w:szCs w:val="20"/>
         </w:rPr>
         <w:t>2</w:t>
       </w:r>
       <w:r>
         <w:rPr>
           <w:rFonts w:ascii="Helvetica" w:hAnsi="Helvetica" w:cstheme="minorHAnsi"/>
+          <w:sz w:val="20"/>
+          <w:szCs w:val="20"/>
         </w:rPr>
         <w:t>-</w:t>
       </w:r>
       <w:r>
         <w:rPr>
           <w:rFonts w:ascii="Helvetica" w:hAnsi="Helvetica" w:cstheme="minorHAnsi"/>
+          <w:sz w:val="20"/>
+          <w:szCs w:val="20"/>
         </w:rPr>
         <w:t xml:space="preserve">D cultures may affect the </w:t>
       </w:r>
       <w:r>
         <w:rPr>
           <w:rFonts w:ascii="Helvetica" w:hAnsi="Helvetica" w:cstheme="minorHAnsi"/>
+          <w:sz w:val="20"/>
+          <w:szCs w:val="20"/>
         </w:rPr>
         <w:t xml:space="preserve">spatial </w:t>
       </w:r>
       <w:r>
         <w:rPr>
           <w:rFonts w:ascii="Helvetica" w:hAnsi="Helvetica" w:cstheme="minorHAnsi"/>
+          <w:sz w:val="20"/>
+          <w:szCs w:val="20"/>
         </w:rPr>
         <w:t>growth of the neural network. In addition, a 3</w:t>
       </w:r>
       <w:r>
         <w:rPr>
           <w:rFonts w:ascii="Helvetica" w:hAnsi="Helvetica" w:cstheme="minorHAnsi"/>
+          <w:sz w:val="20"/>
+          <w:szCs w:val="20"/>
         </w:rPr>
         <w:t>-</w:t>
       </w:r>
       <w:r>
         <w:rPr>
           <w:rFonts w:ascii="Helvetica" w:hAnsi="Helvetica" w:cstheme="minorHAnsi"/>
+          <w:sz w:val="20"/>
+          <w:szCs w:val="20"/>
         </w:rPr>
         <w:t xml:space="preserve">D cultures like organoids have better cell-cell interactions and simulate cellular functions and </w:t>
       </w:r>
       <w:r>
         <w:rPr>
           <w:rFonts w:ascii="Helvetica" w:hAnsi="Helvetica" w:cstheme="minorHAnsi"/>
+          <w:sz w:val="20"/>
+          <w:szCs w:val="20"/>
         </w:rPr>
         <w:t xml:space="preserve">neural </w:t>
       </w:r>
       <w:r>
         <w:rPr>
           <w:rFonts w:ascii="Helvetica" w:hAnsi="Helvetica" w:cstheme="minorHAnsi"/>
+          <w:sz w:val="20"/>
+          <w:szCs w:val="20"/>
         </w:rPr>
         <w:t xml:space="preserve">signaling which resemble </w:t>
       </w:r>
       <w:r>
         <w:rPr>
           <w:rFonts w:ascii="Helvetica" w:hAnsi="Helvetica" w:cstheme="minorHAnsi"/>
-        </w:rPr>
-        <w:t xml:space="preserve">better </w:t>
-      </w:r>
-      <w:r>
-        <w:rPr>
-          <w:rFonts w:ascii="Helvetica" w:hAnsi="Helvetica" w:cstheme="minorHAnsi"/>
+          <w:sz w:val="20"/>
+          <w:szCs w:val="20"/>
+        </w:rPr>
+        <w:t>more the ones existing in</w:t>
+      </w:r>
+      <w:r>
+        <w:rPr>
+          <w:rFonts w:ascii="Helvetica" w:hAnsi="Helvetica" w:cstheme="minorHAnsi"/>
+          <w:sz w:val="20"/>
+          <w:szCs w:val="20"/>
+        </w:rPr>
+        <w:t xml:space="preserve"> </w:t>
+      </w:r>
+      <w:r>
+        <w:rPr>
+          <w:rFonts w:ascii="Helvetica" w:hAnsi="Helvetica" w:cstheme="minorHAnsi"/>
+          <w:sz w:val="20"/>
+          <w:szCs w:val="20"/>
         </w:rPr>
         <w:t>in-vivo</w:t>
       </w:r>
       <w:r>
         <w:rPr>
           <w:rFonts w:ascii="Helvetica" w:hAnsi="Helvetica" w:cstheme="minorHAnsi"/>
+          <w:sz w:val="20"/>
+          <w:szCs w:val="20"/>
         </w:rPr>
         <w:t xml:space="preserve"> </w:t>
       </w:r>
       <w:r>
         <w:rPr>
           <w:rFonts w:ascii="Helvetica" w:hAnsi="Helvetica" w:cstheme="minorHAnsi"/>
+          <w:sz w:val="20"/>
+          <w:szCs w:val="20"/>
         </w:rPr>
         <w:t>tissues.</w:t>
       </w:r>
       <w:r>
         <w:rPr>
           <w:rFonts w:ascii="Helvetica" w:hAnsi="Helvetica" w:cstheme="minorHAnsi"/>
+          <w:sz w:val="20"/>
+          <w:szCs w:val="20"/>
         </w:rPr>
         <w:t xml:space="preserve"> </w:t>
       </w:r>
       <w:r>
         <w:rPr>
           <w:rFonts w:ascii="Helvetica" w:hAnsi="Helvetica" w:cstheme="minorHAnsi"/>
-        </w:rPr>
-        <w:t>However,</w:t>
-      </w:r>
-      <w:r>
-        <w:rPr>
-          <w:rFonts w:ascii="Helvetica" w:hAnsi="Helvetica" w:cstheme="minorHAnsi"/>
-        </w:rPr>
-        <w:t xml:space="preserve"> brain organoids derived from human PSCs begin to apoptosis </w:t>
-      </w:r>
-      <w:r>
-        <w:rPr>
-          <w:rFonts w:ascii="Helvetica" w:hAnsi="Helvetica" w:cstheme="minorHAnsi"/>
-        </w:rPr>
-        <w:t xml:space="preserve">due to lack of vascularization and exogeneous factors, </w:t>
-      </w:r>
-      <w:r>
-        <w:rPr>
-          <w:rFonts w:ascii="Helvetica" w:hAnsi="Helvetica" w:cstheme="minorHAnsi"/>
-        </w:rPr>
-        <w:t>and cannot be used to study the development of human fetal brain after the first trimester.</w:t>
-      </w:r>
-      <w:r>
-        <w:rPr>
-          <w:rFonts w:ascii="Helvetica" w:hAnsi="Helvetica" w:cstheme="minorHAnsi"/>
-        </w:rPr>
-        <w:t xml:space="preserve"> If the aim of the study is to study neuroplasticity in presence of neuro</w:t>
-      </w:r>
-      <w:r>
-        <w:rPr>
-          <w:rFonts w:ascii="Helvetica" w:hAnsi="Helvetica" w:cstheme="minorHAnsi"/>
-        </w:rPr>
-        <w:t>lo</w:t>
-      </w:r>
-      <w:r>
-        <w:rPr>
-          <w:rFonts w:ascii="Helvetica" w:hAnsi="Helvetica" w:cstheme="minorHAnsi"/>
-        </w:rPr>
-        <w:t>gical diseases which can appear in adult or in advanced ages, organoids cannot be used.</w:t>
-      </w:r>
-    </w:p>
-    <w:p>
-      <w:pPr>
-        <w:rPr>
-          <w:rFonts w:ascii="Helvetica" w:hAnsi="Helvetica" w:cstheme="minorHAnsi"/>
-        </w:rPr>
-      </w:pPr>
+          <w:sz w:val="20"/>
+          <w:szCs w:val="20"/>
+        </w:rPr>
+        <w:t xml:space="preserve">We will also </w:t>
+      </w:r>
+      <w:r>
+        <w:rPr>
+          <w:rFonts w:ascii="Helvetica" w:hAnsi="Helvetica" w:cstheme="minorHAnsi"/>
+          <w:sz w:val="20"/>
+          <w:szCs w:val="20"/>
+        </w:rPr>
+        <w:t>use</w:t>
+      </w:r>
+      <w:r>
+        <w:rPr>
+          <w:rFonts w:ascii="Helvetica" w:hAnsi="Helvetica" w:cstheme="minorHAnsi"/>
+          <w:sz w:val="20"/>
+          <w:szCs w:val="20"/>
+        </w:rPr>
+        <w:t xml:space="preserve"> </w:t>
+      </w:r>
+      <w:r>
+        <w:rPr>
+          <w:rFonts w:ascii="Helvetica" w:hAnsi="Helvetica" w:cstheme="minorHAnsi"/>
+          <w:sz w:val="20"/>
+          <w:szCs w:val="20"/>
+        </w:rPr>
+        <w:t xml:space="preserve">neural activity </w:t>
+      </w:r>
+      <w:r>
+        <w:rPr>
+          <w:rFonts w:ascii="Helvetica" w:hAnsi="Helvetica" w:cstheme="minorHAnsi"/>
+          <w:sz w:val="20"/>
+          <w:szCs w:val="20"/>
+        </w:rPr>
+        <w:t xml:space="preserve">optical detection </w:t>
+      </w:r>
+      <w:r>
+        <w:rPr>
+          <w:rFonts w:ascii="Helvetica" w:hAnsi="Helvetica" w:cstheme="minorHAnsi"/>
+          <w:sz w:val="20"/>
+          <w:szCs w:val="20"/>
+        </w:rPr>
+        <w:t>with</w:t>
+      </w:r>
+      <w:r>
+        <w:rPr>
+          <w:rFonts w:ascii="Helvetica" w:hAnsi="Helvetica" w:cstheme="minorHAnsi"/>
+          <w:sz w:val="20"/>
+          <w:szCs w:val="20"/>
+        </w:rPr>
+        <w:t xml:space="preserve"> small florescent molecules like ANEP</w:t>
+      </w:r>
+      <w:r>
+        <w:rPr>
+          <w:rFonts w:ascii="Helvetica" w:hAnsi="Helvetica" w:cstheme="minorHAnsi"/>
+          <w:sz w:val="20"/>
+          <w:szCs w:val="20"/>
+          <w:vertAlign w:val="superscript"/>
+        </w:rPr>
+        <w:t xml:space="preserve"> [</w:t>
+      </w:r>
+      <w:r>
+        <w:rPr>
+          <w:rFonts w:ascii="Helvetica" w:hAnsi="Helvetica" w:cstheme="minorHAnsi"/>
+          <w:sz w:val="20"/>
+          <w:szCs w:val="20"/>
+          <w:vertAlign w:val="superscript"/>
+        </w:rPr>
+        <w:t>6</w:t>
+      </w:r>
+      <w:r>
+        <w:rPr>
+          <w:rFonts w:ascii="Helvetica" w:hAnsi="Helvetica" w:cstheme="minorHAnsi"/>
+          <w:sz w:val="20"/>
+          <w:szCs w:val="20"/>
+          <w:vertAlign w:val="superscript"/>
+        </w:rPr>
+        <w:t>]</w:t>
+      </w:r>
+      <w:r>
+        <w:rPr>
+          <w:rFonts w:ascii="Helvetica" w:hAnsi="Helvetica" w:cstheme="minorHAnsi"/>
+          <w:sz w:val="20"/>
+          <w:szCs w:val="20"/>
+        </w:rPr>
+        <w:t xml:space="preserve"> or ANNINE-6plus dyes</w:t>
+      </w:r>
+      <w:r>
+        <w:rPr>
+          <w:rFonts w:ascii="Helvetica" w:hAnsi="Helvetica" w:cstheme="minorHAnsi"/>
+          <w:sz w:val="20"/>
+          <w:szCs w:val="20"/>
+        </w:rPr>
+        <w:t xml:space="preserve">, </w:t>
+      </w:r>
+      <w:r>
+        <w:rPr>
+          <w:rFonts w:ascii="Helvetica" w:hAnsi="Helvetica" w:cstheme="minorHAnsi"/>
+          <w:sz w:val="20"/>
+          <w:szCs w:val="20"/>
+        </w:rPr>
+        <w:t xml:space="preserve">with a careful design protocol to avoid photobleaching or good </w:t>
+      </w:r>
+      <w:r>
+        <w:rPr>
+          <w:rFonts w:ascii="Helvetica" w:hAnsi="Helvetica"/>
+          <w:sz w:val="20"/>
+          <w:szCs w:val="20"/>
+        </w:rPr>
+        <w:t>permeation to the cell membrane.</w:t>
+      </w:r>
     </w:p>
     <w:p>
       <w:pPr>
@@ -734,111 +1079,219 @@
           <w:numId w:val="14"/>
         </w:numPr>
         <w:rPr>
-          <w:rFonts w:ascii="Helvetica" w:hAnsi="Helvetica" w:cstheme="minorHAnsi"/>
-        </w:rPr>
-      </w:pPr>
-      <w:r>
-        <w:rPr>
-          <w:rFonts w:ascii="Helvetica" w:hAnsi="Helvetica" w:cstheme="minorHAnsi"/>
-        </w:rPr>
-        <w:t>However,</w:t>
-      </w:r>
-      <w:r>
-        <w:rPr>
-          <w:rFonts w:ascii="Helvetica" w:hAnsi="Helvetica" w:cstheme="minorHAnsi"/>
-        </w:rPr>
-        <w:t xml:space="preserve"> the various models previously discussed will show significant limitations </w:t>
-      </w:r>
-      <w:r>
-        <w:rPr>
-          <w:rFonts w:ascii="Helvetica" w:hAnsi="Helvetica" w:cstheme="minorHAnsi"/>
-        </w:rPr>
-        <w:t xml:space="preserve">to understand the </w:t>
-      </w:r>
-      <w:r>
-        <w:rPr>
-          <w:rFonts w:ascii="Helvetica" w:hAnsi="Helvetica" w:cstheme="minorHAnsi"/>
-        </w:rPr>
-        <w:t>neural network reconstruction</w:t>
-      </w:r>
-      <w:r>
-        <w:rPr>
-          <w:rFonts w:ascii="Helvetica" w:hAnsi="Helvetica" w:cstheme="minorHAnsi"/>
-        </w:rPr>
-        <w:t xml:space="preserve"> which happens</w:t>
-      </w:r>
-      <w:r>
-        <w:rPr>
-          <w:rFonts w:ascii="Helvetica" w:hAnsi="Helvetica" w:cstheme="minorHAnsi"/>
-        </w:rPr>
-        <w:t xml:space="preserve"> like in stroke or brain injury where some components of the microenvironment are beneficial like blood capillaries, </w:t>
-      </w:r>
-      <w:r>
-        <w:rPr>
-          <w:rFonts w:ascii="Helvetica" w:hAnsi="Helvetica" w:cstheme="minorHAnsi"/>
-        </w:rPr>
-        <w:t xml:space="preserve">oxygen </w:t>
-      </w:r>
-      <w:r>
-        <w:rPr>
-          <w:rFonts w:ascii="Helvetica" w:hAnsi="Helvetica" w:cstheme="minorHAnsi"/>
-        </w:rPr>
-        <w:t>and</w:t>
-      </w:r>
-      <w:r>
-        <w:rPr>
-          <w:rFonts w:ascii="Helvetica" w:hAnsi="Helvetica" w:cstheme="minorHAnsi"/>
-        </w:rPr>
-        <w:t xml:space="preserve"> neurotrophic factor</w:t>
-      </w:r>
-      <w:r>
-        <w:rPr>
-          <w:rFonts w:ascii="Helvetica" w:hAnsi="Helvetica" w:cstheme="minorHAnsi"/>
-        </w:rPr>
-        <w:t xml:space="preserve"> or damaging like neuroinflammatory. </w:t>
-      </w:r>
-      <w:r>
-        <w:rPr>
-          <w:rFonts w:ascii="Helvetica" w:hAnsi="Helvetica" w:cstheme="minorHAnsi"/>
-        </w:rPr>
-        <w:t xml:space="preserve">In order to mimic </w:t>
-      </w:r>
-      <w:r>
-        <w:rPr>
-          <w:rFonts w:ascii="Helvetica" w:hAnsi="Helvetica" w:cstheme="minorHAnsi"/>
-        </w:rPr>
-        <w:t>closer,</w:t>
-      </w:r>
-      <w:r>
-        <w:rPr>
-          <w:rFonts w:ascii="Helvetica" w:hAnsi="Helvetica" w:cstheme="minorHAnsi"/>
-        </w:rPr>
-        <w:t xml:space="preserve"> the in-vivo environment in which these cells evolve, the design of a</w:t>
-      </w:r>
-      <w:r>
-        <w:rPr>
-          <w:rFonts w:ascii="Helvetica" w:hAnsi="Helvetica" w:cstheme="minorHAnsi"/>
-        </w:rPr>
-        <w:t xml:space="preserve"> more complex model like organ-on-a-chip</w:t>
-      </w:r>
-      <w:r>
-        <w:rPr>
-          <w:rFonts w:ascii="Helvetica" w:hAnsi="Helvetica" w:cstheme="minorHAnsi"/>
-        </w:rPr>
-        <w:t xml:space="preserve"> may ultimately be required.</w:t>
+          <w:rFonts w:ascii="Helvetica" w:hAnsi="Helvetica"/>
+          <w:sz w:val="20"/>
+          <w:szCs w:val="20"/>
+        </w:rPr>
+      </w:pPr>
+      <w:r>
+        <w:rPr>
+          <w:rFonts w:ascii="Helvetica" w:hAnsi="Helvetica" w:cstheme="minorHAnsi"/>
+          <w:sz w:val="20"/>
+          <w:szCs w:val="20"/>
+        </w:rPr>
+        <w:t>It has also been shown that organoids in culture over 9 months exhibit mature astrocytes, showing formation of dendritic spines, and moreover neuronal activity within organoids could be controlled using light stimulation of photosensitive cells</w:t>
+      </w:r>
+      <w:r>
+        <w:rPr>
+          <w:rFonts w:ascii="Helvetica" w:hAnsi="Helvetica" w:cstheme="minorHAnsi"/>
+          <w:sz w:val="20"/>
+          <w:szCs w:val="20"/>
+        </w:rPr>
+        <w:t xml:space="preserve"> </w:t>
+      </w:r>
+      <w:r>
+        <w:rPr>
+          <w:rFonts w:ascii="Helvetica" w:hAnsi="Helvetica" w:cstheme="minorHAnsi"/>
+          <w:sz w:val="20"/>
+          <w:szCs w:val="20"/>
+          <w:vertAlign w:val="superscript"/>
+        </w:rPr>
+        <w:t>[5]</w:t>
+      </w:r>
+      <w:r>
+        <w:rPr>
+          <w:rFonts w:ascii="Helvetica" w:hAnsi="Helvetica" w:cstheme="minorHAnsi"/>
+          <w:sz w:val="20"/>
+          <w:szCs w:val="20"/>
+        </w:rPr>
+        <w:t xml:space="preserve">. </w:t>
       </w:r>
     </w:p>
     <w:p>
       <w:pPr>
-        <w:rPr>
-          <w:rFonts w:ascii="Helvetica" w:hAnsi="Helvetica" w:cstheme="minorHAnsi"/>
-        </w:rPr>
-      </w:pPr>
+        <w:pStyle w:val="ListParagraph"/>
+        <w:numPr>
+          <w:ilvl w:val="0"/>
+          <w:numId w:val="14"/>
+        </w:numPr>
+        <w:rPr>
+          <w:rFonts w:ascii="Helvetica" w:hAnsi="Helvetica" w:cstheme="minorHAnsi"/>
+          <w:sz w:val="20"/>
+          <w:szCs w:val="20"/>
+        </w:rPr>
+      </w:pPr>
+      <w:r>
+        <w:rPr>
+          <w:rFonts w:ascii="Helvetica" w:hAnsi="Helvetica" w:cstheme="minorHAnsi"/>
+          <w:sz w:val="20"/>
+          <w:szCs w:val="20"/>
+        </w:rPr>
+        <w:t>In addition</w:t>
+      </w:r>
+      <w:r>
+        <w:rPr>
+          <w:rFonts w:ascii="Helvetica" w:hAnsi="Helvetica" w:cstheme="minorHAnsi"/>
+          <w:sz w:val="20"/>
+          <w:szCs w:val="20"/>
+        </w:rPr>
+        <w:t>,</w:t>
+      </w:r>
+      <w:r>
+        <w:rPr>
+          <w:rFonts w:ascii="Helvetica" w:hAnsi="Helvetica" w:cstheme="minorHAnsi"/>
+          <w:sz w:val="20"/>
+          <w:szCs w:val="20"/>
+        </w:rPr>
+        <w:t xml:space="preserve"> the various models previously discussed will show significant limitations </w:t>
+      </w:r>
+      <w:r>
+        <w:rPr>
+          <w:rFonts w:ascii="Helvetica" w:hAnsi="Helvetica" w:cstheme="minorHAnsi"/>
+          <w:sz w:val="20"/>
+          <w:szCs w:val="20"/>
+        </w:rPr>
+        <w:t xml:space="preserve">to understand the </w:t>
+      </w:r>
+      <w:r>
+        <w:rPr>
+          <w:rFonts w:ascii="Helvetica" w:hAnsi="Helvetica" w:cstheme="minorHAnsi"/>
+          <w:sz w:val="20"/>
+          <w:szCs w:val="20"/>
+        </w:rPr>
+        <w:t>neural network reconstruction</w:t>
+      </w:r>
+      <w:r>
+        <w:rPr>
+          <w:rFonts w:ascii="Helvetica" w:hAnsi="Helvetica" w:cstheme="minorHAnsi"/>
+          <w:sz w:val="20"/>
+          <w:szCs w:val="20"/>
+        </w:rPr>
+        <w:t xml:space="preserve"> which happens</w:t>
+      </w:r>
+      <w:r>
+        <w:rPr>
+          <w:rFonts w:ascii="Helvetica" w:hAnsi="Helvetica" w:cstheme="minorHAnsi"/>
+          <w:sz w:val="20"/>
+          <w:szCs w:val="20"/>
+        </w:rPr>
+        <w:t xml:space="preserve"> </w:t>
+      </w:r>
+      <w:r>
+        <w:rPr>
+          <w:rFonts w:ascii="Helvetica" w:hAnsi="Helvetica" w:cstheme="minorHAnsi"/>
+          <w:sz w:val="20"/>
+          <w:szCs w:val="20"/>
+        </w:rPr>
+        <w:t>for example</w:t>
+      </w:r>
+      <w:r>
+        <w:rPr>
+          <w:rFonts w:ascii="Helvetica" w:hAnsi="Helvetica" w:cstheme="minorHAnsi"/>
+          <w:sz w:val="20"/>
+          <w:szCs w:val="20"/>
+        </w:rPr>
+        <w:t xml:space="preserve"> in stroke or brain injury where some components of the microenvironment are beneficial like blood capillaries, </w:t>
+      </w:r>
+      <w:r>
+        <w:rPr>
+          <w:rFonts w:ascii="Helvetica" w:hAnsi="Helvetica" w:cstheme="minorHAnsi"/>
+          <w:sz w:val="20"/>
+          <w:szCs w:val="20"/>
+        </w:rPr>
+        <w:t xml:space="preserve">oxygen </w:t>
+      </w:r>
+      <w:r>
+        <w:rPr>
+          <w:rFonts w:ascii="Helvetica" w:hAnsi="Helvetica" w:cstheme="minorHAnsi"/>
+          <w:sz w:val="20"/>
+          <w:szCs w:val="20"/>
+        </w:rPr>
+        <w:t xml:space="preserve">and neurotrophic factor or damaging like neuroinflammatory. </w:t>
+      </w:r>
+      <w:r>
+        <w:rPr>
+          <w:rFonts w:ascii="Helvetica" w:hAnsi="Helvetica" w:cstheme="minorHAnsi"/>
+          <w:sz w:val="20"/>
+          <w:szCs w:val="20"/>
+        </w:rPr>
+        <w:t xml:space="preserve">In order to mimic </w:t>
+      </w:r>
+      <w:r>
+        <w:rPr>
+          <w:rFonts w:ascii="Helvetica" w:hAnsi="Helvetica" w:cstheme="minorHAnsi"/>
+          <w:sz w:val="20"/>
+          <w:szCs w:val="20"/>
+        </w:rPr>
+        <w:t>closer,</w:t>
+      </w:r>
+      <w:r>
+        <w:rPr>
+          <w:rFonts w:ascii="Helvetica" w:hAnsi="Helvetica" w:cstheme="minorHAnsi"/>
+          <w:sz w:val="20"/>
+          <w:szCs w:val="20"/>
+        </w:rPr>
+        <w:t xml:space="preserve"> the in-vivo environment in which these cells evolve, the design of a</w:t>
+      </w:r>
+      <w:r>
+        <w:rPr>
+          <w:rFonts w:ascii="Helvetica" w:hAnsi="Helvetica" w:cstheme="minorHAnsi"/>
+          <w:sz w:val="20"/>
+          <w:szCs w:val="20"/>
+        </w:rPr>
+        <w:t xml:space="preserve"> more complex model like organ-on-a-chip</w:t>
+      </w:r>
+      <w:r>
+        <w:rPr>
+          <w:rFonts w:ascii="Helvetica" w:hAnsi="Helvetica" w:cstheme="minorHAnsi"/>
+          <w:sz w:val="20"/>
+          <w:szCs w:val="20"/>
+        </w:rPr>
+        <w:t xml:space="preserve"> may ultimately be required.</w:t>
+      </w:r>
     </w:p>
     <w:p>
       <w:pPr>
         <w:rPr>
           <w:rFonts w:ascii="Helvetica" w:hAnsi="Helvetica" w:cstheme="minorHAnsi"/>
+          <w:sz w:val="20"/>
+          <w:szCs w:val="20"/>
+        </w:rPr>
+      </w:pPr>
+    </w:p>
+    <w:p>
+      <w:pPr>
+        <w:rPr>
+          <w:rFonts w:ascii="Helvetica" w:hAnsi="Helvetica" w:cstheme="minorHAnsi"/>
+          <w:sz w:val="20"/>
+          <w:szCs w:val="20"/>
+        </w:rPr>
+      </w:pPr>
+      <w:r>
+        <w:rPr>
+          <w:rFonts w:ascii="Helvetica" w:hAnsi="Helvetica" w:cstheme="minorHAnsi"/>
+          <w:sz w:val="20"/>
+          <w:szCs w:val="20"/>
+        </w:rPr>
+        <w:br w:type="page"/>
+      </w:r>
+    </w:p>
+    <w:p>
+      <w:pPr>
+        <w:rPr>
+          <w:rFonts w:ascii="Helvetica" w:hAnsi="Helvetica" w:cstheme="minorHAnsi"/>
+          <w:sz w:val="20"/>
+          <w:szCs w:val="20"/>
         </w:rPr>
       </w:pPr>
     </w:p>
@@ -851,20 +1304,17 @@
         </w:numPr>
         <w:rPr>
           <w:rFonts w:ascii="Helvetica" w:hAnsi="Helvetica"/>
+          <w:sz w:val="20"/>
+          <w:szCs w:val="20"/>
         </w:rPr>
       </w:pPr>
       <w:r>
         <w:rPr>
           <w:rFonts w:ascii="Helvetica" w:hAnsi="Helvetica"/>
-        </w:rPr>
-        <w:lastRenderedPageBreak/>
-        <w:t xml:space="preserve">Yevgeny Berdichevsky et al., Lab on Chip, Issue 8, 2010 - </w:t>
-      </w:r>
-      <w:r>
-        <w:rPr>
-          <w:rFonts w:ascii="Helvetica" w:hAnsi="Helvetica"/>
-        </w:rPr>
-        <w:t>Building and manipulating neural pathways with microfluidics</w:t>
+          <w:sz w:val="20"/>
+          <w:szCs w:val="20"/>
+        </w:rPr>
+        <w:t>Yevgeny Berdichevsky et al., Lab on Chip, Issue 8, 2010 - Building and manipulating neural pathways with microfluidics</w:t>
       </w:r>
     </w:p>
     <w:p>
@@ -876,35 +1326,39 @@
         </w:numPr>
         <w:rPr>
           <w:rFonts w:ascii="Helvetica" w:hAnsi="Helvetica"/>
+          <w:sz w:val="20"/>
+          <w:szCs w:val="20"/>
         </w:rPr>
       </w:pPr>
       <w:r>
         <w:rPr>
           <w:rFonts w:ascii="Helvetica" w:hAnsi="Helvetica"/>
-        </w:rPr>
-        <w:t>Michael P. Schwartz</w:t>
+          <w:sz w:val="20"/>
+          <w:szCs w:val="20"/>
+        </w:rPr>
+        <w:t xml:space="preserve">Michael P. Schwartz et al., </w:t>
       </w:r>
       <w:r>
         <w:rPr>
           <w:rFonts w:ascii="Helvetica" w:hAnsi="Helvetica"/>
-        </w:rPr>
-        <w:t xml:space="preserve"> et al., </w:t>
+          <w:sz w:val="20"/>
+          <w:szCs w:val="20"/>
+        </w:rPr>
+        <w:t xml:space="preserve">2015-10-06, </w:t>
       </w:r>
       <w:r>
         <w:rPr>
           <w:rFonts w:ascii="Helvetica" w:hAnsi="Helvetica"/>
-        </w:rPr>
-        <w:t xml:space="preserve">2015-10-06, </w:t>
+          <w:sz w:val="20"/>
+          <w:szCs w:val="20"/>
+        </w:rPr>
+        <w:t>Human pluripotent stem cell-derived neural constructs for predicting neural toxicity</w:t>
       </w:r>
       <w:r>
         <w:rPr>
           <w:rFonts w:ascii="Helvetica" w:hAnsi="Helvetica"/>
-        </w:rPr>
-        <w:t>Human pluripotent stem cell-derived neural constructs for predicting neural toxicity</w:t>
-      </w:r>
-      <w:r>
-        <w:rPr>
-          <w:rFonts w:ascii="Helvetica" w:hAnsi="Helvetica"/>
+          <w:sz w:val="20"/>
+          <w:szCs w:val="20"/>
         </w:rPr>
         <w:t xml:space="preserve">, </w:t>
       </w:r>
@@ -914,27 +1368,11 @@
             <w:rStyle w:val="Hyperlink"/>
             <w:rFonts w:ascii="Helvetica" w:eastAsiaTheme="majorEastAsia" w:hAnsi="Helvetica"/>
             <w:color w:val="auto"/>
+            <w:sz w:val="20"/>
+            <w:szCs w:val="20"/>
             <w:shd w:val="clear" w:color="auto" w:fill="FFFFFF"/>
           </w:rPr>
-          <w:t>https://doi.org/10.1073/pnas.1516645</w:t>
-        </w:r>
-        <w:r>
-          <w:rPr>
-            <w:rStyle w:val="Hyperlink"/>
-            <w:rFonts w:ascii="Helvetica" w:eastAsiaTheme="majorEastAsia" w:hAnsi="Helvetica"/>
-            <w:color w:val="auto"/>
-            <w:shd w:val="clear" w:color="auto" w:fill="FFFFFF"/>
-          </w:rPr>
-          <w:t>1</w:t>
-        </w:r>
-        <w:r>
-          <w:rPr>
-            <w:rStyle w:val="Hyperlink"/>
-            <w:rFonts w:ascii="Helvetica" w:eastAsiaTheme="majorEastAsia" w:hAnsi="Helvetica"/>
-            <w:color w:val="auto"/>
-            <w:shd w:val="clear" w:color="auto" w:fill="FFFFFF"/>
-          </w:rPr>
-          <w:t>12</w:t>
+          <w:t>https://doi.org/10.1073/pnas.1516645112</w:t>
         </w:r>
       </w:hyperlink>
     </w:p>
@@ -947,17 +1385,23 @@
         </w:numPr>
         <w:rPr>
           <w:rFonts w:ascii="Helvetica" w:hAnsi="Helvetica" w:cs="Tahoma"/>
-        </w:rPr>
-      </w:pPr>
-      <w:r>
-        <w:rPr>
-          <w:rFonts w:ascii="Helvetica" w:hAnsi="Helvetica" w:cstheme="minorHAnsi"/>
+          <w:sz w:val="20"/>
+          <w:szCs w:val="20"/>
+        </w:rPr>
+      </w:pPr>
+      <w:r>
+        <w:rPr>
+          <w:rFonts w:ascii="Helvetica" w:hAnsi="Helvetica" w:cstheme="minorHAnsi"/>
+          <w:sz w:val="20"/>
+          <w:szCs w:val="20"/>
         </w:rPr>
         <w:t xml:space="preserve">Kimura, </w:t>
       </w:r>
       <w:r>
         <w:rPr>
           <w:rFonts w:ascii="Helvetica" w:hAnsi="Helvetica" w:cs="Tahoma"/>
+          <w:sz w:val="20"/>
+          <w:szCs w:val="20"/>
         </w:rPr>
         <w:t>H., Sakai, Y. (2018). </w:t>
       </w:r>
@@ -967,55 +1411,29 @@
           <w:rFonts w:ascii="Helvetica" w:eastAsiaTheme="majorEastAsia" w:hAnsi="Helvetica" w:cs="Tahoma"/>
           <w:b w:val="0"/>
           <w:bCs w:val="0"/>
+          <w:sz w:val="20"/>
+          <w:szCs w:val="20"/>
           <w:bdr w:val="none" w:sz="0" w:space="0" w:color="auto" w:frame="1"/>
         </w:rPr>
-        <w:t>Organ/body-on-a-chip based on microfluidic</w:t>
-      </w:r>
-      <w:r>
-        <w:rPr>
-          <w:rStyle w:val="Strong"/>
-          <w:rFonts w:ascii="Helvetica" w:eastAsiaTheme="majorEastAsia" w:hAnsi="Helvetica" w:cs="Tahoma"/>
-          <w:b w:val="0"/>
-          <w:bCs w:val="0"/>
-          <w:bdr w:val="none" w:sz="0" w:space="0" w:color="auto" w:frame="1"/>
-        </w:rPr>
-        <w:t xml:space="preserve"> </w:t>
-      </w:r>
-      <w:r>
-        <w:rPr>
-          <w:rStyle w:val="Strong"/>
-          <w:rFonts w:ascii="Helvetica" w:eastAsiaTheme="majorEastAsia" w:hAnsi="Helvetica" w:cs="Tahoma"/>
-          <w:b w:val="0"/>
-          <w:bCs w:val="0"/>
-          <w:bdr w:val="none" w:sz="0" w:space="0" w:color="auto" w:frame="1"/>
-        </w:rPr>
-        <w:t>technology for drug discovery</w:t>
+        <w:t>Organ/body-on-a-chip based on microfluidic technology for drug discovery</w:t>
       </w:r>
       <w:r>
         <w:rPr>
           <w:rFonts w:ascii="Helvetica" w:hAnsi="Helvetica" w:cs="Tahoma"/>
           <w:b/>
           <w:bCs/>
+          <w:sz w:val="20"/>
+          <w:szCs w:val="20"/>
         </w:rPr>
         <w:t xml:space="preserve">. </w:t>
       </w:r>
       <w:r>
         <w:rPr>
           <w:rFonts w:ascii="Helvetica" w:hAnsi="Helvetica" w:cs="Tahoma"/>
-        </w:rPr>
-        <w:t>Drug Metabolism and Pharmacokinetics. Vol. 33,</w:t>
-      </w:r>
-      <w:r>
-        <w:rPr>
-          <w:rFonts w:ascii="Helvetica" w:hAnsi="Helvetica" w:cs="Tahoma"/>
-        </w:rPr>
-        <w:t xml:space="preserve"> </w:t>
-      </w:r>
-      <w:r>
-        <w:rPr>
-          <w:rFonts w:ascii="Helvetica" w:hAnsi="Helvetica" w:cs="Tahoma"/>
-        </w:rPr>
-        <w:t>Issue 1. pp. 43-48. </w:t>
+          <w:sz w:val="20"/>
+          <w:szCs w:val="20"/>
+        </w:rPr>
+        <w:t>Drug Metabolism and Pharmacokinetics. Vol. 33, Issue 1. pp. 43-48. </w:t>
       </w:r>
     </w:p>
     <w:p>
@@ -1027,17 +1445,23 @@
         </w:numPr>
         <w:rPr>
           <w:rFonts w:ascii="Helvetica" w:hAnsi="Helvetica" w:cs="Tahoma"/>
-        </w:rPr>
-      </w:pPr>
-      <w:r>
-        <w:rPr>
-          <w:rFonts w:ascii="Helvetica" w:hAnsi="Helvetica" w:cstheme="minorHAnsi"/>
+          <w:sz w:val="20"/>
+          <w:szCs w:val="20"/>
+        </w:rPr>
+      </w:pPr>
+      <w:r>
+        <w:rPr>
+          <w:rFonts w:ascii="Helvetica" w:hAnsi="Helvetica" w:cstheme="minorHAnsi"/>
+          <w:sz w:val="20"/>
+          <w:szCs w:val="20"/>
         </w:rPr>
         <w:t>Wang</w:t>
       </w:r>
       <w:r>
         <w:rPr>
           <w:rFonts w:ascii="Helvetica" w:hAnsi="Helvetica" w:cs="Tahoma"/>
+          <w:sz w:val="20"/>
+          <w:szCs w:val="20"/>
         </w:rPr>
         <w:t>, Z., Wang, S., Xu, T., et. al. (2017). </w:t>
       </w:r>
@@ -1047,6 +1471,8 @@
           <w:rFonts w:ascii="Helvetica" w:eastAsiaTheme="majorEastAsia" w:hAnsi="Helvetica" w:cs="Tahoma"/>
           <w:b w:val="0"/>
           <w:bCs w:val="0"/>
+          <w:sz w:val="20"/>
+          <w:szCs w:val="20"/>
           <w:bdr w:val="none" w:sz="0" w:space="0" w:color="auto" w:frame="1"/>
         </w:rPr>
         <w:t>Organoid technology for brain and therapeutics research.</w:t>
@@ -1056,26 +1482,108 @@
           <w:rFonts w:ascii="Helvetica" w:hAnsi="Helvetica" w:cs="Tahoma"/>
           <w:b/>
           <w:bCs/>
+          <w:sz w:val="20"/>
+          <w:szCs w:val="20"/>
         </w:rPr>
         <w:t> </w:t>
       </w:r>
       <w:r>
         <w:rPr>
           <w:rFonts w:ascii="Helvetica" w:hAnsi="Helvetica" w:cs="Tahoma"/>
+          <w:sz w:val="20"/>
+          <w:szCs w:val="20"/>
         </w:rPr>
         <w:t>CNS Neuroscience and Therapeutics. Vol. 23, Issue 10.</w:t>
       </w:r>
     </w:p>
     <w:p>
       <w:pPr>
-        <w:rPr>
-          <w:rFonts w:ascii="Helvetica" w:hAnsi="Helvetica" w:cstheme="minorHAnsi"/>
+        <w:pStyle w:val="ListParagraph"/>
+        <w:numPr>
+          <w:ilvl w:val="0"/>
+          <w:numId w:val="19"/>
+        </w:numPr>
+        <w:spacing w:before="100" w:beforeAutospacing="1" w:after="100" w:afterAutospacing="1"/>
+        <w:rPr>
+          <w:rFonts w:ascii="Helvetica" w:hAnsi="Helvetica"/>
+          <w:sz w:val="20"/>
+          <w:szCs w:val="20"/>
+        </w:rPr>
+      </w:pPr>
+      <w:proofErr w:type="spellStart"/>
+      <w:r>
+        <w:rPr>
+          <w:rFonts w:ascii="Helvetica" w:hAnsi="Helvetica"/>
+          <w:sz w:val="20"/>
+          <w:szCs w:val="20"/>
+        </w:rPr>
+        <w:t>Quadrato</w:t>
+      </w:r>
+      <w:proofErr w:type="spellEnd"/>
+      <w:r>
+        <w:rPr>
+          <w:rFonts w:ascii="Helvetica" w:hAnsi="Helvetica"/>
+          <w:sz w:val="20"/>
+          <w:szCs w:val="20"/>
+        </w:rPr>
+        <w:t xml:space="preserve"> et al., 2017</w:t>
+      </w:r>
+      <w:r>
+        <w:rPr>
+          <w:rFonts w:ascii="Helvetica" w:hAnsi="Helvetica"/>
+          <w:sz w:val="20"/>
+          <w:szCs w:val="20"/>
+        </w:rPr>
+        <w:t xml:space="preserve">, Cell diversity and network dynamics in photosensitive human brain organoids, doi:10.1038/nature22047 </w:t>
+      </w:r>
+      <w:r>
+        <w:rPr>
+          <w:rFonts w:ascii="Helvetica" w:hAnsi="Helvetica"/>
+          <w:sz w:val="20"/>
+          <w:szCs w:val="20"/>
+        </w:rPr>
+        <w:t xml:space="preserve"> </w:t>
+      </w:r>
+    </w:p>
+    <w:p>
+      <w:pPr>
+        <w:pStyle w:val="ListParagraph"/>
+        <w:numPr>
+          <w:ilvl w:val="0"/>
+          <w:numId w:val="19"/>
+        </w:numPr>
+        <w:rPr>
+          <w:rFonts w:ascii="Helvetica" w:hAnsi="Helvetica" w:cstheme="minorHAnsi"/>
+          <w:sz w:val="20"/>
+          <w:szCs w:val="20"/>
+        </w:rPr>
+      </w:pPr>
+      <w:hyperlink r:id="rId9" w:history="1">
+        <w:r>
+          <w:rPr>
+            <w:rStyle w:val="Hyperlink"/>
+            <w:rFonts w:ascii="Helvetica" w:hAnsi="Helvetica" w:cstheme="minorHAnsi"/>
+            <w:sz w:val="20"/>
+            <w:szCs w:val="20"/>
+          </w:rPr>
+          <w:t>https://assets.thermofisher.com/TFS-Assets/LSG/manuals/mp01199.pdf</w:t>
+        </w:r>
+      </w:hyperlink>
+    </w:p>
+    <w:p>
+      <w:pPr>
+        <w:pStyle w:val="ListParagraph"/>
+        <w:ind w:left="360"/>
+        <w:rPr>
+          <w:rFonts w:ascii="Helvetica" w:hAnsi="Helvetica" w:cstheme="minorHAnsi"/>
+          <w:sz w:val="20"/>
+          <w:szCs w:val="20"/>
         </w:rPr>
       </w:pPr>
     </w:p>
     <w:sectPr>
-      <w:footerReference w:type="even" r:id="rId9"/>
-      <w:footerReference w:type="default" r:id="rId10"/>
+      <w:footerReference w:type="even" r:id="rId10"/>
+      <w:footerReference w:type="default" r:id="rId11"/>
       <w:pgSz w:w="12240" w:h="15840"/>
       <w:pgMar w:top="1440" w:right="1440" w:bottom="1440" w:left="1440" w:header="720" w:footer="720" w:gutter="0"/>
       <w:cols w:space="720"/>
@@ -2791,7 +3299,7 @@
   <w:abstractNum w:abstractNumId="13" w15:restartNumberingAfterBreak="0">
     <w:nsid w:val="5B0F15A0"/>
     <w:multiLevelType w:val="hybridMultilevel"/>
-    <w:tmpl w:val="F1EC8FA4"/>
+    <w:tmpl w:val="3A58AA12"/>
     <w:lvl w:ilvl="0" w:tplc="04090001">
       <w:start w:val="1"/>
       <w:numFmt w:val="bullet"/>

</xml_diff>

<commit_message>
Add module 4 media thread
</commit_message>
<xml_diff>
--- a/Models_in_Neurobiology_II/case_study/Case Study_Dominic_Giannangeli_Model_review.docx
+++ b/Models_in_Neurobiology_II/case_study/Case Study_Dominic_Giannangeli_Model_review.docx
@@ -137,36 +137,19 @@
         </w:rPr>
         <w:t xml:space="preserve">The device has three compartments, cells in one chamber is connected to the two others, the two other chambers are only connected to the central one. </w:t>
       </w:r>
+      <w:r>
+        <w:rPr>
+          <w:rFonts w:ascii="Helvetica" w:hAnsi="Helvetica" w:cstheme="minorHAnsi"/>
+          <w:sz w:val="20"/>
+          <w:szCs w:val="20"/>
+        </w:rPr>
+        <w:t>Primary rat cortical neurons are grown in each microfluidic chamber, each side extending their axons through micro-channels with the other side.</w:t>
+      </w:r>
     </w:p>
     <w:p>
       <w:pPr>
         <w:pStyle w:val="ListParagraph"/>
-        <w:numPr>
-          <w:ilvl w:val="0"/>
-          <w:numId w:val="14"/>
-        </w:numPr>
-        <w:rPr>
-          <w:rFonts w:ascii="Helvetica" w:hAnsi="Helvetica" w:cstheme="minorHAnsi"/>
-          <w:sz w:val="20"/>
-          <w:szCs w:val="20"/>
-        </w:rPr>
-      </w:pPr>
-      <w:r>
-        <w:rPr>
-          <w:rFonts w:ascii="Helvetica" w:hAnsi="Helvetica" w:cstheme="minorHAnsi"/>
-          <w:sz w:val="20"/>
-          <w:szCs w:val="20"/>
-        </w:rPr>
-        <w:t>Primary rat cortical neurons are grown in each microfluidic chamber, each side extending their axons through micro-channels with the other side.</w:t>
-      </w:r>
-    </w:p>
-    <w:p>
-      <w:pPr>
-        <w:pStyle w:val="ListParagraph"/>
-        <w:numPr>
-          <w:ilvl w:val="0"/>
-          <w:numId w:val="14"/>
-        </w:numPr>
+        <w:ind w:left="360"/>
         <w:rPr>
           <w:rFonts w:ascii="Helvetica" w:hAnsi="Helvetica" w:cstheme="minorHAnsi"/>
           <w:sz w:val="20"/>
@@ -401,7 +384,57 @@
           <w:sz w:val="20"/>
           <w:szCs w:val="20"/>
         </w:rPr>
-        <w:t xml:space="preserve"> will be cut using a tissue chopper and placed onto </w:t>
+        <w:t xml:space="preserve"> will be cut using </w:t>
+      </w:r>
+      <w:r>
+        <w:rPr>
+          <w:rFonts w:ascii="Helvetica" w:hAnsi="Helvetica" w:cstheme="minorHAnsi"/>
+          <w:sz w:val="20"/>
+          <w:szCs w:val="20"/>
+        </w:rPr>
+        <w:t xml:space="preserve">a </w:t>
+      </w:r>
+      <w:proofErr w:type="spellStart"/>
+      <w:r>
+        <w:rPr>
+          <w:rFonts w:ascii="Helvetica" w:hAnsi="Helvetica" w:cstheme="minorHAnsi"/>
+          <w:sz w:val="20"/>
+          <w:szCs w:val="20"/>
+        </w:rPr>
+        <w:t>Mac</w:t>
+      </w:r>
+      <w:r>
+        <w:rPr>
+          <w:rFonts w:ascii="Helvetica" w:hAnsi="Helvetica" w:cstheme="minorHAnsi"/>
+          <w:sz w:val="20"/>
+          <w:szCs w:val="20"/>
+        </w:rPr>
+        <w:t>II</w:t>
+      </w:r>
+      <w:r>
+        <w:rPr>
+          <w:rFonts w:ascii="Helvetica" w:hAnsi="Helvetica" w:cstheme="minorHAnsi"/>
+          <w:sz w:val="20"/>
+          <w:szCs w:val="20"/>
+        </w:rPr>
+        <w:t>wain</w:t>
+      </w:r>
+      <w:proofErr w:type="spellEnd"/>
+      <w:r>
+        <w:rPr>
+          <w:rFonts w:ascii="Helvetica" w:hAnsi="Helvetica" w:cstheme="minorHAnsi"/>
+          <w:sz w:val="20"/>
+          <w:szCs w:val="20"/>
+        </w:rPr>
+        <w:t xml:space="preserve"> </w:t>
+      </w:r>
+      <w:r>
+        <w:rPr>
+          <w:rFonts w:ascii="Helvetica" w:hAnsi="Helvetica" w:cstheme="minorHAnsi"/>
+          <w:sz w:val="20"/>
+          <w:szCs w:val="20"/>
+        </w:rPr>
+        <w:t xml:space="preserve">tissue chopper and placed onto </w:t>
       </w:r>
       <w:r>
         <w:rPr>
@@ -425,7 +458,121 @@
           <w:sz w:val="20"/>
           <w:szCs w:val="20"/>
         </w:rPr>
-        <w:t xml:space="preserve">separated by microchannels. Cultures will be covered with a medium and placed into a tissue incubator. Each slice will be perfused with artificial </w:t>
+        <w:t>separated by microchannels. Cultures will be covered with a</w:t>
+      </w:r>
+      <w:r>
+        <w:rPr>
+          <w:rFonts w:ascii="Helvetica" w:hAnsi="Helvetica" w:cstheme="minorHAnsi"/>
+          <w:sz w:val="20"/>
+          <w:szCs w:val="20"/>
+        </w:rPr>
+        <w:t xml:space="preserve"> </w:t>
+      </w:r>
+      <w:r>
+        <w:rPr>
+          <w:rFonts w:ascii="Helvetica" w:hAnsi="Helvetica" w:cstheme="minorHAnsi"/>
+          <w:sz w:val="20"/>
+          <w:szCs w:val="20"/>
+        </w:rPr>
+        <w:t>well-established</w:t>
+      </w:r>
+      <w:r>
+        <w:rPr>
+          <w:rFonts w:ascii="Helvetica" w:hAnsi="Helvetica" w:cstheme="minorHAnsi"/>
+          <w:sz w:val="20"/>
+          <w:szCs w:val="20"/>
+        </w:rPr>
+        <w:t xml:space="preserve"> </w:t>
+      </w:r>
+      <w:r>
+        <w:rPr>
+          <w:rFonts w:ascii="Helvetica" w:hAnsi="Helvetica" w:cstheme="minorHAnsi"/>
+          <w:sz w:val="20"/>
+          <w:szCs w:val="20"/>
+        </w:rPr>
+        <w:t xml:space="preserve">culture </w:t>
+      </w:r>
+      <w:r>
+        <w:rPr>
+          <w:rFonts w:ascii="Helvetica" w:hAnsi="Helvetica" w:cstheme="minorHAnsi"/>
+          <w:sz w:val="20"/>
+          <w:szCs w:val="20"/>
+        </w:rPr>
+        <w:t>medium</w:t>
+      </w:r>
+      <w:r>
+        <w:rPr>
+          <w:rStyle w:val="FootnoteReference"/>
+          <w:rFonts w:ascii="Helvetica" w:hAnsi="Helvetica" w:cstheme="minorHAnsi"/>
+          <w:sz w:val="20"/>
+          <w:szCs w:val="20"/>
+        </w:rPr>
+        <w:footnoteReference w:id="1"/>
+      </w:r>
+      <w:r>
+        <w:rPr>
+          <w:rFonts w:ascii="Helvetica" w:hAnsi="Helvetica" w:cstheme="minorHAnsi"/>
+          <w:sz w:val="20"/>
+          <w:szCs w:val="20"/>
+        </w:rPr>
+        <w:t xml:space="preserve">, medium will be changed regularly. The cultures will </w:t>
+      </w:r>
+      <w:r>
+        <w:rPr>
+          <w:rFonts w:ascii="Helvetica" w:hAnsi="Helvetica" w:cstheme="minorHAnsi"/>
+          <w:sz w:val="20"/>
+          <w:szCs w:val="20"/>
+        </w:rPr>
+        <w:t xml:space="preserve">be </w:t>
+      </w:r>
+      <w:r>
+        <w:rPr>
+          <w:rFonts w:ascii="Helvetica" w:hAnsi="Helvetica" w:cstheme="minorHAnsi"/>
+          <w:sz w:val="20"/>
+          <w:szCs w:val="20"/>
+        </w:rPr>
+        <w:t>placed</w:t>
+      </w:r>
+      <w:r>
+        <w:rPr>
+          <w:rFonts w:ascii="Helvetica" w:hAnsi="Helvetica" w:cstheme="minorHAnsi"/>
+          <w:sz w:val="20"/>
+          <w:szCs w:val="20"/>
+        </w:rPr>
+        <w:t xml:space="preserve"> into a tissue incubator</w:t>
+      </w:r>
+      <w:r>
+        <w:rPr>
+          <w:rFonts w:ascii="Helvetica" w:hAnsi="Helvetica" w:cstheme="minorHAnsi"/>
+          <w:sz w:val="20"/>
+          <w:szCs w:val="20"/>
+        </w:rPr>
+        <w:t xml:space="preserve"> at 37</w:t>
+      </w:r>
+      <w:r>
+        <w:rPr>
+          <w:rFonts w:ascii="Helvetica" w:hAnsi="Helvetica" w:cstheme="minorHAnsi"/>
+          <w:sz w:val="20"/>
+          <w:szCs w:val="20"/>
+          <w:vertAlign w:val="superscript"/>
+        </w:rPr>
+        <w:t>o</w:t>
+      </w:r>
+      <w:r>
+        <w:rPr>
+          <w:rFonts w:ascii="Helvetica" w:hAnsi="Helvetica" w:cstheme="minorHAnsi"/>
+          <w:sz w:val="20"/>
+          <w:szCs w:val="20"/>
+        </w:rPr>
+        <w:t>C</w:t>
+      </w:r>
+      <w:r>
+        <w:rPr>
+          <w:rFonts w:ascii="Helvetica" w:hAnsi="Helvetica" w:cstheme="minorHAnsi"/>
+          <w:sz w:val="20"/>
+          <w:szCs w:val="20"/>
+        </w:rPr>
+        <w:t xml:space="preserve">. Each slice will be perfused with artificial </w:t>
       </w:r>
       <w:proofErr w:type="spellStart"/>
       <w:r>
@@ -443,31 +590,127 @@
           <w:sz w:val="20"/>
           <w:szCs w:val="20"/>
         </w:rPr>
-        <w:t xml:space="preserve">-spinal fluid (ASCSF) and drugs. Electrical activity will be stimulated by electrodes in the peripheral dish </w:t>
-      </w:r>
-      <w:r>
-        <w:rPr>
-          <w:rFonts w:ascii="Helvetica" w:hAnsi="Helvetica" w:cstheme="minorHAnsi"/>
-          <w:sz w:val="20"/>
-          <w:szCs w:val="20"/>
-        </w:rPr>
-        <w:t xml:space="preserve">with </w:t>
-      </w:r>
-      <w:r>
-        <w:rPr>
-          <w:rFonts w:ascii="Helvetica" w:hAnsi="Helvetica" w:cstheme="minorHAnsi"/>
-          <w:sz w:val="20"/>
-          <w:szCs w:val="20"/>
-        </w:rPr>
-        <w:t xml:space="preserve">carefully </w:t>
-      </w:r>
-      <w:r>
-        <w:rPr>
-          <w:rFonts w:ascii="Helvetica" w:hAnsi="Helvetica" w:cstheme="minorHAnsi"/>
-          <w:sz w:val="20"/>
-          <w:szCs w:val="20"/>
-        </w:rPr>
-        <w:t>calibrated</w:t>
+        <w:t xml:space="preserve">-spinal fluid (ASCSF) and drugs. Electrical activity will be stimulated by electrodes </w:t>
+      </w:r>
+      <w:r>
+        <w:rPr>
+          <w:rFonts w:ascii="Helvetica" w:hAnsi="Helvetica" w:cstheme="minorHAnsi"/>
+          <w:sz w:val="20"/>
+          <w:szCs w:val="20"/>
+        </w:rPr>
+        <w:t xml:space="preserve">carefully calibrated pulses </w:t>
+      </w:r>
+      <w:r>
+        <w:rPr>
+          <w:rFonts w:ascii="Helvetica" w:hAnsi="Helvetica" w:cstheme="minorHAnsi"/>
+          <w:sz w:val="20"/>
+          <w:szCs w:val="20"/>
+        </w:rPr>
+        <w:t xml:space="preserve">placed </w:t>
+      </w:r>
+      <w:r>
+        <w:rPr>
+          <w:rFonts w:ascii="Helvetica" w:hAnsi="Helvetica" w:cstheme="minorHAnsi"/>
+          <w:sz w:val="20"/>
+          <w:szCs w:val="20"/>
+        </w:rPr>
+        <w:t xml:space="preserve">in the </w:t>
+      </w:r>
+      <w:r>
+        <w:rPr>
+          <w:rFonts w:ascii="Helvetica" w:hAnsi="Helvetica" w:cstheme="minorHAnsi"/>
+          <w:sz w:val="20"/>
+          <w:szCs w:val="20"/>
+        </w:rPr>
+        <w:t>slices</w:t>
+      </w:r>
+      <w:r>
+        <w:rPr>
+          <w:rFonts w:ascii="Helvetica" w:hAnsi="Helvetica" w:cstheme="minorHAnsi"/>
+          <w:sz w:val="20"/>
+          <w:szCs w:val="20"/>
+        </w:rPr>
+        <w:t xml:space="preserve"> to generate</w:t>
+      </w:r>
+      <w:r>
+        <w:rPr>
+          <w:rFonts w:ascii="Helvetica" w:hAnsi="Helvetica" w:cstheme="minorHAnsi"/>
+          <w:sz w:val="20"/>
+          <w:szCs w:val="20"/>
+        </w:rPr>
+        <w:t xml:space="preserve"> an</w:t>
+      </w:r>
+      <w:r>
+        <w:rPr>
+          <w:rFonts w:ascii="Helvetica" w:hAnsi="Helvetica" w:cstheme="minorHAnsi"/>
+          <w:sz w:val="20"/>
+          <w:szCs w:val="20"/>
+        </w:rPr>
+        <w:t xml:space="preserve"> action </w:t>
+      </w:r>
+      <w:r>
+        <w:rPr>
+          <w:rFonts w:ascii="Helvetica" w:hAnsi="Helvetica" w:cstheme="minorHAnsi"/>
+          <w:sz w:val="20"/>
+          <w:szCs w:val="20"/>
+        </w:rPr>
+        <w:t>potential, the</w:t>
+      </w:r>
+      <w:r>
+        <w:rPr>
+          <w:rFonts w:ascii="Helvetica" w:hAnsi="Helvetica" w:cstheme="minorHAnsi"/>
+          <w:sz w:val="20"/>
+          <w:szCs w:val="20"/>
+        </w:rPr>
+        <w:t xml:space="preserve"> neuronal response will be recorded </w:t>
+      </w:r>
+      <w:r>
+        <w:rPr>
+          <w:rFonts w:ascii="Helvetica" w:hAnsi="Helvetica" w:cstheme="minorHAnsi"/>
+          <w:sz w:val="20"/>
+          <w:szCs w:val="20"/>
+        </w:rPr>
+        <w:t>by</w:t>
+      </w:r>
+      <w:r>
+        <w:rPr>
+          <w:rFonts w:ascii="Helvetica" w:hAnsi="Helvetica" w:cstheme="minorHAnsi"/>
+          <w:sz w:val="20"/>
+          <w:szCs w:val="20"/>
+        </w:rPr>
+        <w:t xml:space="preserve"> microelectrodes</w:t>
+      </w:r>
+      <w:r>
+        <w:rPr>
+          <w:rFonts w:ascii="Helvetica" w:hAnsi="Helvetica" w:cstheme="minorHAnsi"/>
+          <w:sz w:val="20"/>
+          <w:szCs w:val="20"/>
+        </w:rPr>
+        <w:t xml:space="preserve"> placed in the slices of the central and peripheral slices. </w:t>
+      </w:r>
+      <w:r>
+        <w:rPr>
+          <w:rFonts w:ascii="Helvetica" w:hAnsi="Helvetica" w:cstheme="minorHAnsi"/>
+          <w:sz w:val="20"/>
+          <w:szCs w:val="20"/>
+        </w:rPr>
+        <w:t xml:space="preserve">An electrode </w:t>
+      </w:r>
+      <w:r>
+        <w:rPr>
+          <w:rFonts w:ascii="Helvetica" w:hAnsi="Helvetica" w:cstheme="minorHAnsi"/>
+          <w:sz w:val="20"/>
+          <w:szCs w:val="20"/>
+        </w:rPr>
+        <w:t>is</w:t>
+      </w:r>
+      <w:r>
+        <w:rPr>
+          <w:rFonts w:ascii="Helvetica" w:hAnsi="Helvetica" w:cstheme="minorHAnsi"/>
+          <w:sz w:val="20"/>
+          <w:szCs w:val="20"/>
+        </w:rPr>
+        <w:t xml:space="preserve"> attached to the neurons of the dish with no explicit stimuli</w:t>
       </w:r>
       <w:r>
         <w:rPr>
@@ -483,63 +726,15 @@
           <w:sz w:val="20"/>
           <w:szCs w:val="20"/>
         </w:rPr>
-        <w:t xml:space="preserve">pulses </w:t>
-      </w:r>
-      <w:r>
-        <w:rPr>
-          <w:rFonts w:ascii="Helvetica" w:hAnsi="Helvetica" w:cstheme="minorHAnsi"/>
-          <w:sz w:val="20"/>
-          <w:szCs w:val="20"/>
-        </w:rPr>
-        <w:t>to generate</w:t>
-      </w:r>
-      <w:r>
-        <w:rPr>
-          <w:rFonts w:ascii="Helvetica" w:hAnsi="Helvetica" w:cstheme="minorHAnsi"/>
-          <w:sz w:val="20"/>
-          <w:szCs w:val="20"/>
-        </w:rPr>
-        <w:t xml:space="preserve"> an</w:t>
-      </w:r>
-      <w:r>
-        <w:rPr>
-          <w:rFonts w:ascii="Helvetica" w:hAnsi="Helvetica" w:cstheme="minorHAnsi"/>
-          <w:sz w:val="20"/>
-          <w:szCs w:val="20"/>
-        </w:rPr>
-        <w:t xml:space="preserve"> action </w:t>
-      </w:r>
-      <w:r>
-        <w:rPr>
-          <w:rFonts w:ascii="Helvetica" w:hAnsi="Helvetica" w:cstheme="minorHAnsi"/>
-          <w:sz w:val="20"/>
-          <w:szCs w:val="20"/>
-        </w:rPr>
-        <w:t>potential, the</w:t>
-      </w:r>
-      <w:r>
-        <w:rPr>
-          <w:rFonts w:ascii="Helvetica" w:hAnsi="Helvetica" w:cstheme="minorHAnsi"/>
-          <w:sz w:val="20"/>
-          <w:szCs w:val="20"/>
-        </w:rPr>
-        <w:t xml:space="preserve"> neuronal response will be recorded with microelectrodes placed on the </w:t>
-      </w:r>
-      <w:r>
-        <w:rPr>
-          <w:rFonts w:ascii="Helvetica" w:hAnsi="Helvetica" w:cstheme="minorHAnsi"/>
-          <w:sz w:val="20"/>
-          <w:szCs w:val="20"/>
-        </w:rPr>
-        <w:t xml:space="preserve">slice of the </w:t>
-      </w:r>
-      <w:r>
-        <w:rPr>
-          <w:rFonts w:ascii="Helvetica" w:hAnsi="Helvetica" w:cstheme="minorHAnsi"/>
-          <w:sz w:val="20"/>
-          <w:szCs w:val="20"/>
-        </w:rPr>
-        <w:t>central well.</w:t>
+        <w:t xml:space="preserve">to record if neural activation </w:t>
+      </w:r>
+      <w:r>
+        <w:rPr>
+          <w:rFonts w:ascii="Helvetica" w:hAnsi="Helvetica" w:cstheme="minorHAnsi"/>
+          <w:sz w:val="20"/>
+          <w:szCs w:val="20"/>
+        </w:rPr>
+        <w:t>sent</w:t>
       </w:r>
       <w:r>
         <w:rPr>
@@ -555,15 +750,63 @@
           <w:sz w:val="20"/>
           <w:szCs w:val="20"/>
         </w:rPr>
-        <w:t xml:space="preserve">An electrode will also be attached to the neurons of the dish with no explicit stimuli, to record if neural activation </w:t>
-      </w:r>
-      <w:r>
-        <w:rPr>
-          <w:rFonts w:ascii="Helvetica" w:hAnsi="Helvetica" w:cstheme="minorHAnsi"/>
-          <w:sz w:val="20"/>
-          <w:szCs w:val="20"/>
-        </w:rPr>
-        <w:t>sent</w:t>
+        <w:t xml:space="preserve">by one of the peripheral </w:t>
+      </w:r>
+      <w:r>
+        <w:rPr>
+          <w:rFonts w:ascii="Helvetica" w:hAnsi="Helvetica" w:cstheme="minorHAnsi"/>
+          <w:sz w:val="20"/>
+          <w:szCs w:val="20"/>
+        </w:rPr>
+        <w:t>wells</w:t>
+      </w:r>
+      <w:r>
+        <w:rPr>
+          <w:rFonts w:ascii="Helvetica" w:hAnsi="Helvetica" w:cstheme="minorHAnsi"/>
+          <w:sz w:val="20"/>
+          <w:szCs w:val="20"/>
+        </w:rPr>
+        <w:t>,</w:t>
+      </w:r>
+      <w:r>
+        <w:rPr>
+          <w:rFonts w:ascii="Helvetica" w:hAnsi="Helvetica" w:cstheme="minorHAnsi"/>
+          <w:sz w:val="20"/>
+          <w:szCs w:val="20"/>
+        </w:rPr>
+        <w:t xml:space="preserve"> is transmitted through </w:t>
+      </w:r>
+      <w:r>
+        <w:rPr>
+          <w:rFonts w:ascii="Helvetica" w:hAnsi="Helvetica" w:cstheme="minorHAnsi"/>
+          <w:sz w:val="20"/>
+          <w:szCs w:val="20"/>
+        </w:rPr>
+        <w:t>the central well to th</w:t>
+      </w:r>
+      <w:r>
+        <w:rPr>
+          <w:rFonts w:ascii="Helvetica" w:hAnsi="Helvetica" w:cstheme="minorHAnsi"/>
+          <w:sz w:val="20"/>
+          <w:szCs w:val="20"/>
+        </w:rPr>
+        <w:t>e other peripheral</w:t>
+      </w:r>
+      <w:r>
+        <w:rPr>
+          <w:rFonts w:ascii="Helvetica" w:hAnsi="Helvetica" w:cstheme="minorHAnsi"/>
+          <w:sz w:val="20"/>
+          <w:szCs w:val="20"/>
+        </w:rPr>
+        <w:t xml:space="preserve"> compartment, </w:t>
+      </w:r>
+      <w:r>
+        <w:rPr>
+          <w:rFonts w:ascii="Helvetica" w:hAnsi="Helvetica" w:cstheme="minorHAnsi"/>
+          <w:sz w:val="20"/>
+          <w:szCs w:val="20"/>
+        </w:rPr>
+        <w:t>for a modelling of</w:t>
       </w:r>
       <w:r>
         <w:rPr>
@@ -579,118 +822,6 @@
           <w:sz w:val="20"/>
           <w:szCs w:val="20"/>
         </w:rPr>
-        <w:t xml:space="preserve">by one of the peripheral </w:t>
-      </w:r>
-      <w:r>
-        <w:rPr>
-          <w:rFonts w:ascii="Helvetica" w:hAnsi="Helvetica" w:cstheme="minorHAnsi"/>
-          <w:sz w:val="20"/>
-          <w:szCs w:val="20"/>
-        </w:rPr>
-        <w:t>wells</w:t>
-      </w:r>
-      <w:r>
-        <w:rPr>
-          <w:rFonts w:ascii="Helvetica" w:hAnsi="Helvetica" w:cstheme="minorHAnsi"/>
-          <w:sz w:val="20"/>
-          <w:szCs w:val="20"/>
-        </w:rPr>
-        <w:t>,</w:t>
-      </w:r>
-      <w:r>
-        <w:rPr>
-          <w:rFonts w:ascii="Helvetica" w:hAnsi="Helvetica" w:cstheme="minorHAnsi"/>
-          <w:sz w:val="20"/>
-          <w:szCs w:val="20"/>
-        </w:rPr>
-        <w:t xml:space="preserve"> is transmitted through </w:t>
-      </w:r>
-      <w:r>
-        <w:rPr>
-          <w:rFonts w:ascii="Helvetica" w:hAnsi="Helvetica" w:cstheme="minorHAnsi"/>
-          <w:sz w:val="20"/>
-          <w:szCs w:val="20"/>
-        </w:rPr>
-        <w:t>the central well to th</w:t>
-      </w:r>
-      <w:r>
-        <w:rPr>
-          <w:rFonts w:ascii="Helvetica" w:hAnsi="Helvetica" w:cstheme="minorHAnsi"/>
-          <w:sz w:val="20"/>
-          <w:szCs w:val="20"/>
-        </w:rPr>
-        <w:t>e other peripheral</w:t>
-      </w:r>
-      <w:r>
-        <w:rPr>
-          <w:rFonts w:ascii="Helvetica" w:hAnsi="Helvetica" w:cstheme="minorHAnsi"/>
-          <w:sz w:val="20"/>
-          <w:szCs w:val="20"/>
-        </w:rPr>
-        <w:t xml:space="preserve"> compartment, which </w:t>
-      </w:r>
-      <w:r>
-        <w:rPr>
-          <w:rFonts w:ascii="Helvetica" w:hAnsi="Helvetica" w:cstheme="minorHAnsi"/>
-          <w:sz w:val="20"/>
-          <w:szCs w:val="20"/>
-        </w:rPr>
-        <w:t>will allow</w:t>
-      </w:r>
-      <w:r>
-        <w:rPr>
-          <w:rFonts w:ascii="Helvetica" w:hAnsi="Helvetica" w:cstheme="minorHAnsi"/>
-          <w:sz w:val="20"/>
-          <w:szCs w:val="20"/>
-        </w:rPr>
-        <w:t xml:space="preserve"> </w:t>
-      </w:r>
-      <w:r>
-        <w:rPr>
-          <w:rFonts w:ascii="Helvetica" w:hAnsi="Helvetica" w:cstheme="minorHAnsi"/>
-          <w:sz w:val="20"/>
-          <w:szCs w:val="20"/>
-        </w:rPr>
-        <w:t xml:space="preserve">to </w:t>
-      </w:r>
-      <w:r>
-        <w:rPr>
-          <w:rFonts w:ascii="Helvetica" w:hAnsi="Helvetica" w:cstheme="minorHAnsi"/>
-          <w:sz w:val="20"/>
-          <w:szCs w:val="20"/>
-        </w:rPr>
-        <w:t>hav</w:t>
-      </w:r>
-      <w:r>
-        <w:rPr>
-          <w:rFonts w:ascii="Helvetica" w:hAnsi="Helvetica" w:cstheme="minorHAnsi"/>
-          <w:sz w:val="20"/>
-          <w:szCs w:val="20"/>
-        </w:rPr>
-        <w:t>e</w:t>
-      </w:r>
-      <w:r>
-        <w:rPr>
-          <w:rFonts w:ascii="Helvetica" w:hAnsi="Helvetica" w:cstheme="minorHAnsi"/>
-          <w:sz w:val="20"/>
-          <w:szCs w:val="20"/>
-        </w:rPr>
-        <w:t xml:space="preserve"> </w:t>
-      </w:r>
-      <w:r>
-        <w:rPr>
-          <w:rFonts w:ascii="Helvetica" w:hAnsi="Helvetica" w:cstheme="minorHAnsi"/>
-          <w:sz w:val="20"/>
-          <w:szCs w:val="20"/>
-        </w:rPr>
-        <w:t xml:space="preserve">an understanding of </w:t>
-      </w:r>
-      <w:r>
-        <w:rPr>
-          <w:rFonts w:ascii="Helvetica" w:hAnsi="Helvetica" w:cstheme="minorHAnsi"/>
-          <w:sz w:val="20"/>
-          <w:szCs w:val="20"/>
-        </w:rPr>
         <w:t xml:space="preserve">the </w:t>
       </w:r>
       <w:r>
@@ -699,7 +830,7 @@
           <w:sz w:val="20"/>
           <w:szCs w:val="20"/>
         </w:rPr>
-        <w:t xml:space="preserve">full </w:t>
+        <w:t xml:space="preserve">entire </w:t>
       </w:r>
       <w:r>
         <w:rPr>
@@ -739,8 +870,25 @@
           <w:sz w:val="20"/>
           <w:szCs w:val="20"/>
         </w:rPr>
+        <w:t>, digitized</w:t>
+      </w:r>
+      <w:r>
+        <w:rPr>
+          <w:rFonts w:ascii="Helvetica" w:hAnsi="Helvetica" w:cstheme="minorHAnsi"/>
+          <w:sz w:val="20"/>
+          <w:szCs w:val="20"/>
+        </w:rPr>
         <w:t xml:space="preserve"> and recorded for analysis.</w:t>
       </w:r>
+    </w:p>
+    <w:p>
+      <w:pPr>
+        <w:rPr>
+          <w:rFonts w:ascii="Helvetica" w:hAnsi="Helvetica" w:cstheme="minorHAnsi"/>
+          <w:sz w:val="20"/>
+          <w:szCs w:val="20"/>
+        </w:rPr>
+      </w:pPr>
     </w:p>
     <w:p>
       <w:pPr>
@@ -785,7 +933,7 @@
           <w:sz w:val="20"/>
           <w:szCs w:val="20"/>
         </w:rPr>
-        <w:t>may</w:t>
+        <w:t>does</w:t>
       </w:r>
       <w:r>
         <w:rPr>
@@ -809,7 +957,7 @@
           <w:sz w:val="20"/>
           <w:szCs w:val="20"/>
         </w:rPr>
-        <w:t>represent</w:t>
+        <w:t>describe</w:t>
       </w:r>
       <w:r>
         <w:rPr>
@@ -905,15 +1053,15 @@
           <w:sz w:val="20"/>
           <w:szCs w:val="20"/>
         </w:rPr>
-        <w:t xml:space="preserve">signaling which resemble </w:t>
-      </w:r>
-      <w:r>
-        <w:rPr>
-          <w:rFonts w:ascii="Helvetica" w:hAnsi="Helvetica" w:cstheme="minorHAnsi"/>
-          <w:sz w:val="20"/>
-          <w:szCs w:val="20"/>
-        </w:rPr>
-        <w:t>more the ones existing in</w:t>
+        <w:t xml:space="preserve">signaling which </w:t>
+      </w:r>
+      <w:r>
+        <w:rPr>
+          <w:rFonts w:ascii="Helvetica" w:hAnsi="Helvetica" w:cstheme="minorHAnsi"/>
+          <w:sz w:val="20"/>
+          <w:szCs w:val="20"/>
+        </w:rPr>
+        <w:t>replicate</w:t>
       </w:r>
       <w:r>
         <w:rPr>
@@ -929,7 +1077,48 @@
           <w:sz w:val="20"/>
           <w:szCs w:val="20"/>
         </w:rPr>
-        <w:t>in-vivo</w:t>
+        <w:t xml:space="preserve">the ones </w:t>
+      </w:r>
+      <w:r>
+        <w:rPr>
+          <w:rFonts w:ascii="Helvetica" w:hAnsi="Helvetica" w:cstheme="minorHAnsi"/>
+          <w:sz w:val="20"/>
+          <w:szCs w:val="20"/>
+        </w:rPr>
+        <w:t>in</w:t>
+      </w:r>
+      <w:r>
+        <w:rPr>
+          <w:rFonts w:ascii="Helvetica" w:hAnsi="Helvetica" w:cstheme="minorHAnsi"/>
+          <w:sz w:val="20"/>
+          <w:szCs w:val="20"/>
+        </w:rPr>
+        <w:t xml:space="preserve"> the animal</w:t>
+      </w:r>
+      <w:r>
+        <w:rPr>
+          <w:rFonts w:ascii="Helvetica" w:hAnsi="Helvetica" w:cstheme="minorHAnsi"/>
+          <w:sz w:val="20"/>
+          <w:szCs w:val="20"/>
+        </w:rPr>
+        <w:t>.</w:t>
+      </w:r>
+      <w:r>
+        <w:rPr>
+          <w:rFonts w:ascii="Helvetica" w:hAnsi="Helvetica" w:cstheme="minorHAnsi"/>
+          <w:sz w:val="20"/>
+          <w:szCs w:val="20"/>
+        </w:rPr>
+        <w:t xml:space="preserve"> In this </w:t>
+      </w:r>
+      <w:proofErr w:type="gramStart"/>
+      <w:r>
+        <w:rPr>
+          <w:rFonts w:ascii="Helvetica" w:hAnsi="Helvetica" w:cstheme="minorHAnsi"/>
+          <w:sz w:val="20"/>
+          <w:szCs w:val="20"/>
+        </w:rPr>
+        <w:t xml:space="preserve">model, </w:t>
       </w:r>
       <w:r>
         <w:rPr>
@@ -945,7 +1134,83 @@
           <w:sz w:val="20"/>
           <w:szCs w:val="20"/>
         </w:rPr>
-        <w:t>tissues.</w:t>
+        <w:t>we</w:t>
+      </w:r>
+      <w:proofErr w:type="gramEnd"/>
+      <w:r>
+        <w:rPr>
+          <w:rFonts w:ascii="Helvetica" w:hAnsi="Helvetica" w:cstheme="minorHAnsi"/>
+          <w:sz w:val="20"/>
+          <w:szCs w:val="20"/>
+        </w:rPr>
+        <w:t xml:space="preserve"> are no longer using the three chamber device. </w:t>
+      </w:r>
+      <w:r>
+        <w:rPr>
+          <w:rFonts w:ascii="Helvetica" w:hAnsi="Helvetica" w:cstheme="minorHAnsi"/>
+          <w:sz w:val="20"/>
+          <w:szCs w:val="20"/>
+        </w:rPr>
+        <w:t xml:space="preserve">We will start by using high-quality </w:t>
+      </w:r>
+      <w:proofErr w:type="spellStart"/>
+      <w:r>
+        <w:rPr>
+          <w:rFonts w:ascii="Helvetica" w:hAnsi="Helvetica" w:cstheme="minorHAnsi"/>
+          <w:sz w:val="20"/>
+          <w:szCs w:val="20"/>
+        </w:rPr>
+        <w:t>hPSC</w:t>
+      </w:r>
+      <w:proofErr w:type="spellEnd"/>
+      <w:r>
+        <w:rPr>
+          <w:rFonts w:ascii="Helvetica" w:hAnsi="Helvetica" w:cstheme="minorHAnsi"/>
+          <w:sz w:val="20"/>
+          <w:szCs w:val="20"/>
+        </w:rPr>
+        <w:t xml:space="preserve"> cells with favorable culture conditions</w:t>
+      </w:r>
+      <w:r>
+        <w:rPr>
+          <w:rStyle w:val="FootnoteReference"/>
+          <w:rFonts w:ascii="Helvetica" w:hAnsi="Helvetica" w:cstheme="minorHAnsi"/>
+          <w:sz w:val="20"/>
+          <w:szCs w:val="20"/>
+        </w:rPr>
+        <w:footnoteReference w:id="2"/>
+      </w:r>
+      <w:r>
+        <w:rPr>
+          <w:rFonts w:ascii="Helvetica" w:hAnsi="Helvetica" w:cstheme="minorHAnsi"/>
+          <w:sz w:val="20"/>
+          <w:szCs w:val="20"/>
+        </w:rPr>
+        <w:t xml:space="preserve">. </w:t>
+      </w:r>
+      <w:r>
+        <w:rPr>
+          <w:rFonts w:ascii="Helvetica" w:hAnsi="Helvetica" w:cstheme="minorHAnsi"/>
+          <w:sz w:val="20"/>
+          <w:szCs w:val="20"/>
+        </w:rPr>
+        <w:t xml:space="preserve">Organoids will be embedded within in ECM hydrogel matrix such as Matrigel. </w:t>
+      </w:r>
+      <w:r>
+        <w:rPr>
+          <w:rFonts w:ascii="Helvetica" w:hAnsi="Helvetica" w:cstheme="minorHAnsi"/>
+          <w:sz w:val="20"/>
+          <w:szCs w:val="20"/>
+        </w:rPr>
+        <w:t xml:space="preserve">We will also </w:t>
+      </w:r>
+      <w:r>
+        <w:rPr>
+          <w:rFonts w:ascii="Helvetica" w:hAnsi="Helvetica" w:cstheme="minorHAnsi"/>
+          <w:sz w:val="20"/>
+          <w:szCs w:val="20"/>
+        </w:rPr>
+        <w:t>use</w:t>
       </w:r>
       <w:r>
         <w:rPr>
@@ -961,30 +1226,6 @@
           <w:sz w:val="20"/>
           <w:szCs w:val="20"/>
         </w:rPr>
-        <w:t xml:space="preserve">We will also </w:t>
-      </w:r>
-      <w:r>
-        <w:rPr>
-          <w:rFonts w:ascii="Helvetica" w:hAnsi="Helvetica" w:cstheme="minorHAnsi"/>
-          <w:sz w:val="20"/>
-          <w:szCs w:val="20"/>
-        </w:rPr>
-        <w:t>use</w:t>
-      </w:r>
-      <w:r>
-        <w:rPr>
-          <w:rFonts w:ascii="Helvetica" w:hAnsi="Helvetica" w:cstheme="minorHAnsi"/>
-          <w:sz w:val="20"/>
-          <w:szCs w:val="20"/>
-        </w:rPr>
-        <w:t xml:space="preserve"> </w:t>
-      </w:r>
-      <w:r>
-        <w:rPr>
-          <w:rFonts w:ascii="Helvetica" w:hAnsi="Helvetica" w:cstheme="minorHAnsi"/>
-          <w:sz w:val="20"/>
-          <w:szCs w:val="20"/>
-        </w:rPr>
         <w:t xml:space="preserve">neural activity </w:t>
       </w:r>
       <w:r>
@@ -1070,6 +1311,16 @@
         </w:rPr>
         <w:t>permeation to the cell membrane.</w:t>
       </w:r>
+    </w:p>
+    <w:p>
+      <w:pPr>
+        <w:ind w:left="360"/>
+        <w:rPr>
+          <w:rFonts w:ascii="Helvetica" w:hAnsi="Helvetica"/>
+          <w:sz w:val="20"/>
+          <w:szCs w:val="20"/>
+        </w:rPr>
+      </w:pPr>
     </w:p>
     <w:p>
       <w:pPr>
@@ -1079,18 +1330,58 @@
           <w:numId w:val="14"/>
         </w:numPr>
         <w:rPr>
-          <w:rFonts w:ascii="Helvetica" w:hAnsi="Helvetica"/>
-          <w:sz w:val="20"/>
-          <w:szCs w:val="20"/>
-        </w:rPr>
-      </w:pPr>
-      <w:r>
-        <w:rPr>
-          <w:rFonts w:ascii="Helvetica" w:hAnsi="Helvetica" w:cstheme="minorHAnsi"/>
-          <w:sz w:val="20"/>
-          <w:szCs w:val="20"/>
-        </w:rPr>
-        <w:t>It has also been shown that organoids in culture over 9 months exhibit mature astrocytes, showing formation of dendritic spines, and moreover neuronal activity within organoids could be controlled using light stimulation of photosensitive cells</w:t>
+          <w:rFonts w:ascii="Helvetica" w:hAnsi="Helvetica" w:cstheme="minorHAnsi"/>
+          <w:sz w:val="20"/>
+          <w:szCs w:val="20"/>
+        </w:rPr>
+      </w:pPr>
+      <w:r>
+        <w:rPr>
+          <w:rFonts w:ascii="Helvetica" w:hAnsi="Helvetica" w:cstheme="minorHAnsi"/>
+          <w:sz w:val="20"/>
+          <w:szCs w:val="20"/>
+        </w:rPr>
+        <w:t>In addition</w:t>
+      </w:r>
+      <w:r>
+        <w:rPr>
+          <w:rFonts w:ascii="Helvetica" w:hAnsi="Helvetica" w:cstheme="minorHAnsi"/>
+          <w:sz w:val="20"/>
+          <w:szCs w:val="20"/>
+        </w:rPr>
+        <w:t>,</w:t>
+      </w:r>
+      <w:r>
+        <w:rPr>
+          <w:rFonts w:ascii="Helvetica" w:hAnsi="Helvetica" w:cstheme="minorHAnsi"/>
+          <w:sz w:val="20"/>
+          <w:szCs w:val="20"/>
+        </w:rPr>
+        <w:t xml:space="preserve"> the various models previously discussed will show significant limitations </w:t>
+      </w:r>
+      <w:r>
+        <w:rPr>
+          <w:rFonts w:ascii="Helvetica" w:hAnsi="Helvetica" w:cstheme="minorHAnsi"/>
+          <w:sz w:val="20"/>
+          <w:szCs w:val="20"/>
+        </w:rPr>
+        <w:t xml:space="preserve">to understand the </w:t>
+      </w:r>
+      <w:r>
+        <w:rPr>
+          <w:rFonts w:ascii="Helvetica" w:hAnsi="Helvetica" w:cstheme="minorHAnsi"/>
+          <w:sz w:val="20"/>
+          <w:szCs w:val="20"/>
+        </w:rPr>
+        <w:t>neural network reconstruction</w:t>
+      </w:r>
+      <w:r>
+        <w:rPr>
+          <w:rFonts w:ascii="Helvetica" w:hAnsi="Helvetica" w:cstheme="minorHAnsi"/>
+          <w:sz w:val="20"/>
+          <w:szCs w:val="20"/>
+        </w:rPr>
+        <w:t xml:space="preserve"> which happens</w:t>
       </w:r>
       <w:r>
         <w:rPr>
@@ -1105,160 +1396,98 @@
           <w:rFonts w:ascii="Helvetica" w:hAnsi="Helvetica" w:cstheme="minorHAnsi"/>
           <w:sz w:val="20"/>
           <w:szCs w:val="20"/>
-          <w:vertAlign w:val="superscript"/>
-        </w:rPr>
-        <w:t>[5]</w:t>
-      </w:r>
-      <w:r>
-        <w:rPr>
-          <w:rFonts w:ascii="Helvetica" w:hAnsi="Helvetica" w:cstheme="minorHAnsi"/>
-          <w:sz w:val="20"/>
-          <w:szCs w:val="20"/>
-        </w:rPr>
-        <w:t xml:space="preserve">. </w:t>
+        </w:rPr>
+        <w:t>for example</w:t>
+      </w:r>
+      <w:r>
+        <w:rPr>
+          <w:rFonts w:ascii="Helvetica" w:hAnsi="Helvetica" w:cstheme="minorHAnsi"/>
+          <w:sz w:val="20"/>
+          <w:szCs w:val="20"/>
+        </w:rPr>
+        <w:t xml:space="preserve"> in stroke or brain injury where some components of the microenvironment are beneficial like blood capillaries, </w:t>
+      </w:r>
+      <w:r>
+        <w:rPr>
+          <w:rFonts w:ascii="Helvetica" w:hAnsi="Helvetica" w:cstheme="minorHAnsi"/>
+          <w:sz w:val="20"/>
+          <w:szCs w:val="20"/>
+        </w:rPr>
+        <w:t xml:space="preserve">oxygen </w:t>
+      </w:r>
+      <w:r>
+        <w:rPr>
+          <w:rFonts w:ascii="Helvetica" w:hAnsi="Helvetica" w:cstheme="minorHAnsi"/>
+          <w:sz w:val="20"/>
+          <w:szCs w:val="20"/>
+        </w:rPr>
+        <w:t xml:space="preserve">and neurotrophic factor or damaging like neuroinflammatory. </w:t>
+      </w:r>
+      <w:r>
+        <w:rPr>
+          <w:rFonts w:ascii="Helvetica" w:hAnsi="Helvetica" w:cstheme="minorHAnsi"/>
+          <w:sz w:val="20"/>
+          <w:szCs w:val="20"/>
+        </w:rPr>
+        <w:t xml:space="preserve">In order to mimic </w:t>
+      </w:r>
+      <w:r>
+        <w:rPr>
+          <w:rFonts w:ascii="Helvetica" w:hAnsi="Helvetica" w:cstheme="minorHAnsi"/>
+          <w:sz w:val="20"/>
+          <w:szCs w:val="20"/>
+        </w:rPr>
+        <w:t>closer,</w:t>
+      </w:r>
+      <w:r>
+        <w:rPr>
+          <w:rFonts w:ascii="Helvetica" w:hAnsi="Helvetica" w:cstheme="minorHAnsi"/>
+          <w:sz w:val="20"/>
+          <w:szCs w:val="20"/>
+        </w:rPr>
+        <w:t xml:space="preserve"> the in-vivo environment in which these cells evolve, the design of a</w:t>
+      </w:r>
+      <w:r>
+        <w:rPr>
+          <w:rFonts w:ascii="Helvetica" w:hAnsi="Helvetica" w:cstheme="minorHAnsi"/>
+          <w:sz w:val="20"/>
+          <w:szCs w:val="20"/>
+        </w:rPr>
+        <w:t xml:space="preserve"> more complex model like organ-on-a-chip</w:t>
+      </w:r>
+      <w:r>
+        <w:rPr>
+          <w:rFonts w:ascii="Helvetica" w:hAnsi="Helvetica" w:cstheme="minorHAnsi"/>
+          <w:sz w:val="20"/>
+          <w:szCs w:val="20"/>
+        </w:rPr>
+        <w:t xml:space="preserve"> </w:t>
+      </w:r>
+      <w:r>
+        <w:rPr>
+          <w:rFonts w:ascii="Helvetica" w:hAnsi="Helvetica" w:cstheme="minorHAnsi"/>
+          <w:sz w:val="20"/>
+          <w:szCs w:val="20"/>
+        </w:rPr>
+        <w:t>is</w:t>
+      </w:r>
+      <w:r>
+        <w:rPr>
+          <w:rFonts w:ascii="Helvetica" w:hAnsi="Helvetica" w:cstheme="minorHAnsi"/>
+          <w:sz w:val="20"/>
+          <w:szCs w:val="20"/>
+        </w:rPr>
+        <w:t xml:space="preserve"> ultimately required.</w:t>
       </w:r>
     </w:p>
     <w:p>
       <w:pPr>
-        <w:pStyle w:val="ListParagraph"/>
-        <w:numPr>
-          <w:ilvl w:val="0"/>
-          <w:numId w:val="14"/>
-        </w:numPr>
-        <w:rPr>
-          <w:rFonts w:ascii="Helvetica" w:hAnsi="Helvetica" w:cstheme="minorHAnsi"/>
-          <w:sz w:val="20"/>
-          <w:szCs w:val="20"/>
-        </w:rPr>
-      </w:pPr>
-      <w:r>
-        <w:rPr>
-          <w:rFonts w:ascii="Helvetica" w:hAnsi="Helvetica" w:cstheme="minorHAnsi"/>
-          <w:sz w:val="20"/>
-          <w:szCs w:val="20"/>
-        </w:rPr>
-        <w:t>In addition</w:t>
-      </w:r>
-      <w:r>
-        <w:rPr>
-          <w:rFonts w:ascii="Helvetica" w:hAnsi="Helvetica" w:cstheme="minorHAnsi"/>
-          <w:sz w:val="20"/>
-          <w:szCs w:val="20"/>
-        </w:rPr>
-        <w:t>,</w:t>
-      </w:r>
-      <w:r>
-        <w:rPr>
-          <w:rFonts w:ascii="Helvetica" w:hAnsi="Helvetica" w:cstheme="minorHAnsi"/>
-          <w:sz w:val="20"/>
-          <w:szCs w:val="20"/>
-        </w:rPr>
-        <w:t xml:space="preserve"> the various models previously discussed will show significant limitations </w:t>
-      </w:r>
-      <w:r>
-        <w:rPr>
-          <w:rFonts w:ascii="Helvetica" w:hAnsi="Helvetica" w:cstheme="minorHAnsi"/>
-          <w:sz w:val="20"/>
-          <w:szCs w:val="20"/>
-        </w:rPr>
-        <w:t xml:space="preserve">to understand the </w:t>
-      </w:r>
-      <w:r>
-        <w:rPr>
-          <w:rFonts w:ascii="Helvetica" w:hAnsi="Helvetica" w:cstheme="minorHAnsi"/>
-          <w:sz w:val="20"/>
-          <w:szCs w:val="20"/>
-        </w:rPr>
-        <w:t>neural network reconstruction</w:t>
-      </w:r>
-      <w:r>
-        <w:rPr>
-          <w:rFonts w:ascii="Helvetica" w:hAnsi="Helvetica" w:cstheme="minorHAnsi"/>
-          <w:sz w:val="20"/>
-          <w:szCs w:val="20"/>
-        </w:rPr>
-        <w:t xml:space="preserve"> which happens</w:t>
-      </w:r>
-      <w:r>
-        <w:rPr>
-          <w:rFonts w:ascii="Helvetica" w:hAnsi="Helvetica" w:cstheme="minorHAnsi"/>
-          <w:sz w:val="20"/>
-          <w:szCs w:val="20"/>
-        </w:rPr>
-        <w:t xml:space="preserve"> </w:t>
-      </w:r>
-      <w:r>
-        <w:rPr>
-          <w:rFonts w:ascii="Helvetica" w:hAnsi="Helvetica" w:cstheme="minorHAnsi"/>
-          <w:sz w:val="20"/>
-          <w:szCs w:val="20"/>
-        </w:rPr>
-        <w:t>for example</w:t>
-      </w:r>
-      <w:r>
-        <w:rPr>
-          <w:rFonts w:ascii="Helvetica" w:hAnsi="Helvetica" w:cstheme="minorHAnsi"/>
-          <w:sz w:val="20"/>
-          <w:szCs w:val="20"/>
-        </w:rPr>
-        <w:t xml:space="preserve"> in stroke or brain injury where some components of the microenvironment are beneficial like blood capillaries, </w:t>
-      </w:r>
-      <w:r>
-        <w:rPr>
-          <w:rFonts w:ascii="Helvetica" w:hAnsi="Helvetica" w:cstheme="minorHAnsi"/>
-          <w:sz w:val="20"/>
-          <w:szCs w:val="20"/>
-        </w:rPr>
-        <w:t xml:space="preserve">oxygen </w:t>
-      </w:r>
-      <w:r>
-        <w:rPr>
-          <w:rFonts w:ascii="Helvetica" w:hAnsi="Helvetica" w:cstheme="minorHAnsi"/>
-          <w:sz w:val="20"/>
-          <w:szCs w:val="20"/>
-        </w:rPr>
-        <w:t xml:space="preserve">and neurotrophic factor or damaging like neuroinflammatory. </w:t>
-      </w:r>
-      <w:r>
-        <w:rPr>
-          <w:rFonts w:ascii="Helvetica" w:hAnsi="Helvetica" w:cstheme="minorHAnsi"/>
-          <w:sz w:val="20"/>
-          <w:szCs w:val="20"/>
-        </w:rPr>
-        <w:t xml:space="preserve">In order to mimic </w:t>
-      </w:r>
-      <w:r>
-        <w:rPr>
-          <w:rFonts w:ascii="Helvetica" w:hAnsi="Helvetica" w:cstheme="minorHAnsi"/>
-          <w:sz w:val="20"/>
-          <w:szCs w:val="20"/>
-        </w:rPr>
-        <w:t>closer,</w:t>
-      </w:r>
-      <w:r>
-        <w:rPr>
-          <w:rFonts w:ascii="Helvetica" w:hAnsi="Helvetica" w:cstheme="minorHAnsi"/>
-          <w:sz w:val="20"/>
-          <w:szCs w:val="20"/>
-        </w:rPr>
-        <w:t xml:space="preserve"> the in-vivo environment in which these cells evolve, the design of a</w:t>
-      </w:r>
-      <w:r>
-        <w:rPr>
-          <w:rFonts w:ascii="Helvetica" w:hAnsi="Helvetica" w:cstheme="minorHAnsi"/>
-          <w:sz w:val="20"/>
-          <w:szCs w:val="20"/>
-        </w:rPr>
-        <w:t xml:space="preserve"> more complex model like organ-on-a-chip</w:t>
-      </w:r>
-      <w:r>
-        <w:rPr>
-          <w:rFonts w:ascii="Helvetica" w:hAnsi="Helvetica" w:cstheme="minorHAnsi"/>
-          <w:sz w:val="20"/>
-          <w:szCs w:val="20"/>
-        </w:rPr>
-        <w:t xml:space="preserve"> may ultimately be required.</w:t>
-      </w:r>
+        <w:rPr>
+          <w:rFonts w:ascii="Helvetica" w:hAnsi="Helvetica" w:cstheme="minorHAnsi"/>
+          <w:sz w:val="20"/>
+          <w:szCs w:val="20"/>
+        </w:rPr>
+      </w:pPr>
     </w:p>
     <w:p>
       <w:pPr>
@@ -1268,6 +1497,14 @@
           <w:szCs w:val="20"/>
         </w:rPr>
       </w:pPr>
+      <w:r>
+        <w:rPr>
+          <w:rFonts w:ascii="Helvetica" w:hAnsi="Helvetica" w:cstheme="minorHAnsi"/>
+          <w:sz w:val="20"/>
+          <w:szCs w:val="20"/>
+        </w:rPr>
+        <w:br w:type="page"/>
+      </w:r>
     </w:p>
     <w:p>
       <w:pPr>
@@ -1277,14 +1514,6 @@
           <w:szCs w:val="20"/>
         </w:rPr>
       </w:pPr>
-      <w:r>
-        <w:rPr>
-          <w:rFonts w:ascii="Helvetica" w:hAnsi="Helvetica" w:cstheme="minorHAnsi"/>
-          <w:sz w:val="20"/>
-          <w:szCs w:val="20"/>
-        </w:rPr>
-        <w:br w:type="page"/>
-      </w:r>
     </w:p>
     <w:p>
       <w:pPr>
@@ -1573,17 +1802,31 @@
     <w:p>
       <w:pPr>
         <w:pStyle w:val="ListParagraph"/>
-        <w:ind w:left="360"/>
-        <w:rPr>
-          <w:rFonts w:ascii="Helvetica" w:hAnsi="Helvetica" w:cstheme="minorHAnsi"/>
-          <w:sz w:val="20"/>
-          <w:szCs w:val="20"/>
-        </w:rPr>
-      </w:pPr>
+        <w:numPr>
+          <w:ilvl w:val="0"/>
+          <w:numId w:val="19"/>
+        </w:numPr>
+        <w:rPr>
+          <w:rFonts w:ascii="Helvetica" w:hAnsi="Helvetica" w:cstheme="minorHAnsi"/>
+          <w:sz w:val="20"/>
+          <w:szCs w:val="20"/>
+        </w:rPr>
+      </w:pPr>
+      <w:hyperlink r:id="rId10" w:history="1">
+        <w:r>
+          <w:rPr>
+            <w:rStyle w:val="Hyperlink"/>
+            <w:rFonts w:ascii="Helvetica" w:hAnsi="Helvetica" w:cstheme="minorHAnsi"/>
+            <w:sz w:val="20"/>
+            <w:szCs w:val="20"/>
+          </w:rPr>
+          <w:t>3D Organoid Culture: New In Vitro Models of Development and Disease</w:t>
+        </w:r>
+      </w:hyperlink>
     </w:p>
     <w:sectPr>
-      <w:footerReference w:type="even" r:id="rId10"/>
-      <w:footerReference w:type="default" r:id="rId11"/>
+      <w:footerReference w:type="even" r:id="rId11"/>
+      <w:footerReference w:type="default" r:id="rId12"/>
       <w:pgSz w:w="12240" w:h="15840"/>
       <w:pgMar w:top="1440" w:right="1440" w:bottom="1440" w:left="1440" w:header="720" w:footer="720" w:gutter="0"/>
       <w:cols w:space="720"/>
@@ -1867,6 +2110,128 @@
     <w:p>
       <w:r>
         <w:continuationSeparator/>
+      </w:r>
+    </w:p>
+  </w:footnote>
+  <w:footnote w:id="1">
+    <w:p>
+      <w:pPr>
+        <w:rPr>
+          <w:rFonts w:ascii="Helvetica" w:hAnsi="Helvetica"/>
+          <w:sz w:val="20"/>
+          <w:szCs w:val="20"/>
+        </w:rPr>
+      </w:pPr>
+      <w:r>
+        <w:rPr>
+          <w:rStyle w:val="FootnoteReference"/>
+        </w:rPr>
+        <w:footnoteRef/>
+      </w:r>
+      <w:r>
+        <w:t xml:space="preserve"> </w:t>
+      </w:r>
+      <w:r>
+        <w:rPr>
+          <w:rFonts w:ascii="Helvetica" w:hAnsi="Helvetica"/>
+          <w:sz w:val="16"/>
+          <w:szCs w:val="16"/>
+        </w:rPr>
+        <w:t>50% MEM/HEPES (Gibco), 25% heat-inactivated horse serum (Gibco/</w:t>
+      </w:r>
+      <w:proofErr w:type="spellStart"/>
+      <w:r>
+        <w:rPr>
+          <w:rFonts w:ascii="Helvetica" w:hAnsi="Helvetica"/>
+          <w:sz w:val="16"/>
+          <w:szCs w:val="16"/>
+        </w:rPr>
+        <w:t>Lifetech</w:t>
+      </w:r>
+      <w:proofErr w:type="spellEnd"/>
+      <w:r>
+        <w:rPr>
+          <w:rFonts w:ascii="Helvetica" w:hAnsi="Helvetica"/>
+          <w:sz w:val="16"/>
+          <w:szCs w:val="16"/>
+        </w:rPr>
+        <w:t>, Austria), 25% Hanks’ solution (Gibco), 2 mM NaHCO</w:t>
+      </w:r>
+      <w:r>
+        <w:rPr>
+          <w:rFonts w:ascii="Helvetica" w:hAnsi="Helvetica"/>
+          <w:sz w:val="16"/>
+          <w:szCs w:val="16"/>
+          <w:vertAlign w:val="subscript"/>
+        </w:rPr>
+        <w:t>3</w:t>
+      </w:r>
+      <w:r>
+        <w:rPr>
+          <w:rFonts w:ascii="Helvetica" w:hAnsi="Helvetica"/>
+          <w:sz w:val="16"/>
+          <w:szCs w:val="16"/>
+        </w:rPr>
+        <w:t xml:space="preserve"> (Merck, Austria), 6.5 mg/ml glucose (Merck, Germany), 2 mM glutamine (Merck, Germany), pH 7.2</w:t>
+      </w:r>
+      <w:r>
+        <w:t xml:space="preserve"> </w:t>
+      </w:r>
+      <w:hyperlink r:id="rId1" w:history="1">
+        <w:proofErr w:type="spellStart"/>
+        <w:r>
+          <w:rPr>
+            <w:rStyle w:val="Hyperlink"/>
+            <w:rFonts w:ascii="Helvetica" w:hAnsi="Helvetica"/>
+            <w:sz w:val="20"/>
+            <w:szCs w:val="20"/>
+          </w:rPr>
+          <w:t>Stoppini</w:t>
+        </w:r>
+        <w:proofErr w:type="spellEnd"/>
+        <w:r>
+          <w:rPr>
+            <w:rStyle w:val="Hyperlink"/>
+            <w:rFonts w:ascii="Helvetica" w:hAnsi="Helvetica"/>
+            <w:sz w:val="20"/>
+            <w:szCs w:val="20"/>
+          </w:rPr>
+          <w:t xml:space="preserve"> et al.</w:t>
+        </w:r>
+      </w:hyperlink>
+    </w:p>
+    <w:p>
+      <w:pPr>
+        <w:pStyle w:val="FootnoteText"/>
+      </w:pPr>
+    </w:p>
+  </w:footnote>
+  <w:footnote w:id="2">
+    <w:p>
+      <w:pPr>
+        <w:pStyle w:val="FootnoteText"/>
+        <w:rPr>
+          <w:rFonts w:ascii="Helvetica" w:hAnsi="Helvetica"/>
+          <w:sz w:val="16"/>
+          <w:szCs w:val="16"/>
+        </w:rPr>
+      </w:pPr>
+      <w:r>
+        <w:rPr>
+          <w:rStyle w:val="FootnoteReference"/>
+        </w:rPr>
+        <w:footnoteRef/>
+      </w:r>
+      <w:r>
+        <w:t xml:space="preserve"> </w:t>
+      </w:r>
+      <w:r>
+        <w:rPr>
+          <w:rFonts w:ascii="Helvetica" w:hAnsi="Helvetica"/>
+          <w:sz w:val="16"/>
+          <w:szCs w:val="16"/>
+        </w:rPr>
+        <w:t>Neural induction products like: N2 supplements, Heparin saline solution; induction supplements: N2, 2-mercaptoethanol, insulin; maturation of mature cortical neurons: Vitamin A, retinoic-acid</w:t>
       </w:r>
     </w:p>
   </w:footnote>
@@ -4440,7 +4805,7 @@
   <w:style w:type="paragraph" w:default="1" w:styleId="Normal">
     <w:name w:val="Normal"/>
     <w:qFormat/>
-    <w:rsid w:val="000D1E31"/>
+    <w:rsid w:val="00084798"/>
     <w:rPr>
       <w:rFonts w:ascii="Times New Roman" w:eastAsia="Times New Roman" w:hAnsi="Times New Roman" w:cs="Times New Roman"/>
     </w:rPr>

</xml_diff>